<commit_message>
Added additional material to the documentation
</commit_message>
<xml_diff>
--- a/Documentation/C964 Capstone Diabetes Machine Learning Project Template.docx
+++ b/Documentation/C964 Capstone Diabetes Machine Learning Project Template.docx
@@ -98,56 +98,98 @@
     <w:p>
       <w:pPr>
         <w:ind w:left="-5"/>
-      </w:pPr>
-      <w:r>
+        <w:rPr>
+          <w:color w:val="FF0000"/>
+        </w:rPr>
+      </w:pPr>
+      <w:r>
+        <w:rPr>
+          <w:color w:val="FF0000"/>
+        </w:rPr>
         <w:t>March 20, 2023</w:t>
       </w:r>
     </w:p>
     <w:p>
       <w:pPr>
         <w:ind w:left="-5"/>
-      </w:pPr>
-      <w:r>
+        <w:rPr>
+          <w:color w:val="FF0000"/>
+        </w:rPr>
+      </w:pPr>
+      <w:r>
+        <w:rPr>
+          <w:color w:val="FF0000"/>
+        </w:rPr>
         <w:t>John Smith, CTO</w:t>
       </w:r>
     </w:p>
     <w:p>
       <w:pPr>
         <w:ind w:left="-5"/>
-      </w:pPr>
-      <w:r>
+        <w:rPr>
+          <w:color w:val="FF0000"/>
+        </w:rPr>
+      </w:pPr>
+      <w:r>
+        <w:rPr>
+          <w:color w:val="FF0000"/>
+        </w:rPr>
         <w:t>ABC Medical</w:t>
       </w:r>
     </w:p>
     <w:p>
       <w:pPr>
         <w:ind w:left="-5"/>
-      </w:pPr>
-      <w:r>
+        <w:rPr>
+          <w:color w:val="FF0000"/>
+        </w:rPr>
+      </w:pPr>
+      <w:r>
+        <w:rPr>
+          <w:color w:val="FF0000"/>
+        </w:rPr>
         <w:t>555 Health Rd Miami, Florida</w:t>
       </w:r>
     </w:p>
     <w:p>
       <w:pPr>
         <w:ind w:left="-5"/>
+        <w:rPr>
+          <w:color w:val="FF0000"/>
+        </w:rPr>
       </w:pPr>
     </w:p>
     <w:p>
       <w:pPr>
         <w:ind w:left="-5"/>
-      </w:pPr>
-      <w:r>
+        <w:rPr>
+          <w:color w:val="FF0000"/>
+        </w:rPr>
+      </w:pPr>
+      <w:r>
+        <w:rPr>
+          <w:color w:val="FF0000"/>
+        </w:rPr>
         <w:t>Dear Mr. Smith,</w:t>
       </w:r>
     </w:p>
     <w:p>
       <w:pPr>
         <w:ind w:left="-5"/>
-      </w:pPr>
-      <w:r>
+        <w:rPr>
+          <w:color w:val="FF0000"/>
+        </w:rPr>
+      </w:pPr>
+      <w:r>
+        <w:rPr>
+          <w:color w:val="FF0000"/>
+        </w:rPr>
         <w:t xml:space="preserve">Our company has always prided itself on being at the forefront of healthcare and medical solutions. However, with the increasing prevalence of diabetes, we find ourselves facing an urgent need to develop more effective tools to manage and prevent this chronic condition. Many of our patients have been asking about innovative solutions to help them manage their diabetes more effectively. As of today, we are not equipped to properly service these patients with the </w:t>
       </w:r>
       <w:r>
+        <w:rPr>
+          <w:color w:val="FF0000"/>
+        </w:rPr>
         <w:lastRenderedPageBreak/>
         <w:t>best tools available. Our company's current focus is on general healthcare, and we currently lack the specialized resources required to address the specific needs of the diabetes community.</w:t>
       </w:r>
@@ -155,66 +197,114 @@
     <w:p>
       <w:pPr>
         <w:ind w:left="-5"/>
-      </w:pPr>
-      <w:r>
+        <w:rPr>
+          <w:color w:val="FF0000"/>
+        </w:rPr>
+      </w:pPr>
+      <w:r>
+        <w:rPr>
+          <w:color w:val="FF0000"/>
+        </w:rPr>
         <w:t>I believe we can better serve this growing patient population by developing a comprehensive diabetes management program. This program will provide our patients with the information and tools they need to make informed decisions about their health and well-being. It will consist of a single platform with all the necessary resources, including a user-friendly interface for tracking blood glucose levels, personalized dietary advice, and exercise recommendations tailored to each patient's needs. The program will also incorporate machine learning algorithms to analyze patterns in blood glucose data and suggest adjustments to treatment plans as needed.</w:t>
       </w:r>
     </w:p>
     <w:p>
       <w:pPr>
         <w:ind w:left="-5"/>
-      </w:pPr>
-      <w:r>
+        <w:rPr>
+          <w:color w:val="FF0000"/>
+        </w:rPr>
+      </w:pPr>
+      <w:r>
+        <w:rPr>
+          <w:color w:val="FF0000"/>
+        </w:rPr>
         <w:t>This program will benefit our patients in several ways. It will enable them to access the best information and resources to manage their diabetes more effectively, potentially leading to improved health outcomes and a better quality of life. The objectives of the program are to ensure that users have access to accurate and up-to-date information related to their diabetes management and to utilize this data to provide personalized recommendations for each patient. This will help us accomplish our ultimate objective: providing the highest level of patient care by improving health outcomes and patient satisfaction.</w:t>
       </w:r>
     </w:p>
     <w:p>
       <w:pPr>
         <w:ind w:left="-5"/>
-      </w:pPr>
-      <w:r>
+        <w:rPr>
+          <w:color w:val="FF0000"/>
+        </w:rPr>
+      </w:pPr>
+      <w:r>
+        <w:rPr>
+          <w:color w:val="FF0000"/>
+        </w:rPr>
         <w:t xml:space="preserve">The funding required to develop and maintain the program consists of an upfront cost of $75,000, with an additional $5,000 per year required for software maintenance and updates. The developer chosen for this assignment has five years of experience building healthcare applications that implement machine learning algorithms and holds a </w:t>
       </w:r>
       <w:proofErr w:type="gramStart"/>
       <w:r>
+        <w:rPr>
+          <w:color w:val="FF0000"/>
+        </w:rPr>
         <w:t>Master's degree in Computer Science</w:t>
       </w:r>
       <w:proofErr w:type="gramEnd"/>
       <w:r>
+        <w:rPr>
+          <w:color w:val="FF0000"/>
+        </w:rPr>
         <w:t>. I believe the developer will be able to build this diabetes management program in a timely fashion and within the allocated budget.</w:t>
       </w:r>
     </w:p>
     <w:p>
       <w:pPr>
         <w:ind w:left="-5"/>
-      </w:pPr>
-      <w:r>
+        <w:rPr>
+          <w:color w:val="FF0000"/>
+        </w:rPr>
+      </w:pPr>
+      <w:r>
+        <w:rPr>
+          <w:color w:val="FF0000"/>
+        </w:rPr>
         <w:t>Thank you for taking the time to read my proposal. I look forward to hearing your response. If you have any questions, please feel free to reach me at my office.</w:t>
       </w:r>
     </w:p>
     <w:p>
       <w:pPr>
         <w:ind w:left="-5"/>
+        <w:rPr>
+          <w:color w:val="FF0000"/>
+        </w:rPr>
       </w:pPr>
     </w:p>
     <w:p>
       <w:pPr>
         <w:ind w:left="-5"/>
-      </w:pPr>
-      <w:r>
+        <w:rPr>
+          <w:color w:val="FF0000"/>
+        </w:rPr>
+      </w:pPr>
+      <w:r>
+        <w:rPr>
+          <w:color w:val="FF0000"/>
+        </w:rPr>
         <w:t>Sincerely,</w:t>
       </w:r>
     </w:p>
     <w:p>
       <w:pPr>
         <w:ind w:left="-5"/>
+        <w:rPr>
+          <w:color w:val="FF0000"/>
+        </w:rPr>
       </w:pPr>
     </w:p>
     <w:p>
       <w:pPr>
         <w:ind w:left="-5"/>
-      </w:pPr>
-      <w:r>
+        <w:rPr>
+          <w:color w:val="FF0000"/>
+        </w:rPr>
+      </w:pPr>
+      <w:r>
+        <w:rPr>
+          <w:color w:val="FF0000"/>
+        </w:rPr>
         <w:t>[Your Name]</w:t>
       </w:r>
     </w:p>
@@ -611,6 +701,14 @@
     <w:p>
       <w:pPr>
         <w:pStyle w:val="NoSpacing"/>
+        <w:rPr>
+          <w:color w:val="FF0000"/>
+        </w:rPr>
+      </w:pPr>
+    </w:p>
+    <w:p>
+      <w:pPr>
+        <w:pStyle w:val="NoSpacing"/>
         <w:numPr>
           <w:ilvl w:val="1"/>
           <w:numId w:val="20"/>
@@ -625,6 +723,7 @@
           <w:bCs/>
           <w:color w:val="FF0000"/>
         </w:rPr>
+        <w:lastRenderedPageBreak/>
         <w:t>Integration with existing systems</w:t>
       </w:r>
       <w:r>
@@ -649,36 +748,8 @@
         <w:rPr>
           <w:color w:val="FF0000"/>
         </w:rPr>
-        <w:lastRenderedPageBreak/>
         <w:t>Ensuring seamless integration of the new application with the company's existing infrastructure.</w:t>
       </w:r>
-    </w:p>
-    <w:p>
-      <w:pPr>
-        <w:pStyle w:val="NoSpacing"/>
-        <w:rPr>
-          <w:color w:val="FF0000"/>
-          <w:szCs w:val="24"/>
-        </w:rPr>
-      </w:pPr>
-    </w:p>
-    <w:p>
-      <w:pPr>
-        <w:pStyle w:val="NoSpacing"/>
-        <w:rPr>
-          <w:color w:val="FF0000"/>
-          <w:szCs w:val="24"/>
-        </w:rPr>
-      </w:pPr>
-    </w:p>
-    <w:p>
-      <w:pPr>
-        <w:pStyle w:val="NoSpacing"/>
-        <w:rPr>
-          <w:color w:val="FF0000"/>
-          <w:szCs w:val="24"/>
-        </w:rPr>
-      </w:pPr>
     </w:p>
     <w:p>
       <w:pPr>
@@ -1153,7 +1224,6 @@
           <w:color w:val="FF0000"/>
           <w:szCs w:val="24"/>
         </w:rPr>
-        <w:lastRenderedPageBreak/>
         <w:t>Software development team: $50,000</w:t>
       </w:r>
     </w:p>
@@ -1194,6 +1264,7 @@
           <w:color w:val="FF0000"/>
           <w:szCs w:val="24"/>
         </w:rPr>
+        <w:lastRenderedPageBreak/>
         <w:t>Hardware and infrastructure: $10,000</w:t>
       </w:r>
     </w:p>
@@ -1679,7 +1750,6 @@
           <w:color w:val="FF0000"/>
           <w:szCs w:val="24"/>
         </w:rPr>
-        <w:lastRenderedPageBreak/>
         <w:t>Deployment: Releasing the application for use by medical professionals and integrating it with existing systems.</w:t>
       </w:r>
     </w:p>
@@ -1700,33 +1770,14 @@
           <w:color w:val="FF0000"/>
           <w:szCs w:val="24"/>
         </w:rPr>
+        <w:lastRenderedPageBreak/>
         <w:t>Maintenance and support: Providing ongoing updates, bug fixes, and improvements based on user feedback and changing requirements.</w:t>
       </w:r>
     </w:p>
     <w:p>
       <w:pPr>
         <w:pStyle w:val="NoSpacing"/>
-        <w:ind w:left="727" w:firstLine="0"/>
-        <w:rPr>
-          <w:color w:val="FF0000"/>
-          <w:szCs w:val="24"/>
-        </w:rPr>
-      </w:pPr>
-    </w:p>
-    <w:p>
-      <w:pPr>
-        <w:pStyle w:val="NoSpacing"/>
-        <w:ind w:left="727" w:firstLine="0"/>
-        <w:rPr>
-          <w:color w:val="FF0000"/>
-          <w:szCs w:val="24"/>
-        </w:rPr>
-      </w:pPr>
-    </w:p>
-    <w:p>
-      <w:pPr>
-        <w:pStyle w:val="NoSpacing"/>
-        <w:ind w:left="727" w:firstLine="0"/>
+        <w:ind w:left="0" w:firstLine="0"/>
         <w:rPr>
           <w:color w:val="FF0000"/>
           <w:szCs w:val="24"/>
@@ -2290,15 +2341,7 @@
           <w:color w:val="FF0000"/>
           <w:szCs w:val="24"/>
         </w:rPr>
-        <w:t xml:space="preserve">In conclusion, the proposed machine learning-based application for diabetes risk prediction and treatment optimization has the potential to significantly improve patient outcomes and streamline </w:t>
-      </w:r>
-      <w:r>
-        <w:rPr>
-          <w:color w:val="FF0000"/>
-          <w:szCs w:val="24"/>
-        </w:rPr>
-        <w:lastRenderedPageBreak/>
-        <w:t>XYZ Research's efforts in developing novel diabetes therapies. By investing in this project, XYZ Research will gain a competitive edge in the field and contribute to the betterment of patient care.</w:t>
+        <w:t>In conclusion, the proposed machine learning-based application for diabetes risk prediction and treatment optimization has the potential to significantly improve patient outcomes and streamline XYZ Research's efforts in developing novel diabetes therapies. By investing in this project, XYZ Research will gain a competitive edge in the field and contribute to the betterment of patient care.</w:t>
       </w:r>
     </w:p>
     <w:p>
@@ -3079,6 +3122,7 @@
       </w:pPr>
       <w:r>
         <w:rPr>
+          <w:noProof/>
           <w:color w:val="FF0000"/>
         </w:rPr>
         <mc:AlternateContent>
@@ -3150,6 +3194,7 @@
       </w:r>
       <w:r>
         <w:rPr>
+          <w:noProof/>
           <w:color w:val="FF0000"/>
         </w:rPr>
         <mc:AlternateContent>
@@ -6110,28 +6155,178 @@
       <w:pPr>
         <w:spacing w:after="0" w:line="259" w:lineRule="auto"/>
         <w:ind w:left="0" w:firstLine="0"/>
-        <w:rPr>
-          <w:bCs/>
-          <w:color w:val="FF0000"/>
-          <w:szCs w:val="24"/>
-        </w:rPr>
-      </w:pPr>
-      <w:r>
-        <w:rPr>
-          <w:bCs/>
-          <w:color w:val="FF0000"/>
-          <w:szCs w:val="24"/>
-        </w:rPr>
-        <w:t xml:space="preserve">Post-Implementation Report for the Diabetes Prediction Project using </w:t>
+        <w:jc w:val="center"/>
+        <w:rPr>
+          <w:bCs/>
+          <w:color w:val="FF0000"/>
+          <w:sz w:val="32"/>
+          <w:szCs w:val="32"/>
+        </w:rPr>
+      </w:pPr>
+      <w:r>
+        <w:rPr>
+          <w:bCs/>
+          <w:color w:val="FF0000"/>
+          <w:sz w:val="32"/>
+          <w:szCs w:val="32"/>
+        </w:rPr>
+        <w:t>Post-Implementation Report for the Diabetes Prediction Project</w:t>
+      </w:r>
+    </w:p>
+    <w:p>
+      <w:pPr>
+        <w:spacing w:after="0" w:line="259" w:lineRule="auto"/>
+        <w:ind w:left="0" w:firstLine="0"/>
+        <w:rPr>
+          <w:bCs/>
+          <w:color w:val="FF0000"/>
+          <w:szCs w:val="24"/>
+        </w:rPr>
+      </w:pPr>
+    </w:p>
+    <w:p>
+      <w:pPr>
+        <w:spacing w:after="0" w:line="259" w:lineRule="auto"/>
+        <w:ind w:left="0" w:firstLine="0"/>
+        <w:rPr>
+          <w:bCs/>
+          <w:color w:val="FF0000"/>
+          <w:szCs w:val="24"/>
+        </w:rPr>
+      </w:pPr>
+      <w:r>
+        <w:rPr>
+          <w:bCs/>
+          <w:color w:val="FF0000"/>
+          <w:szCs w:val="24"/>
+        </w:rPr>
+        <w:t>Post Implementation Report: Diabetes Project</w:t>
+      </w:r>
+    </w:p>
+    <w:p>
+      <w:pPr>
+        <w:spacing w:after="0" w:line="259" w:lineRule="auto"/>
+        <w:ind w:left="0" w:firstLine="0"/>
+        <w:rPr>
+          <w:bCs/>
+          <w:color w:val="FF0000"/>
+          <w:szCs w:val="24"/>
+        </w:rPr>
+      </w:pPr>
+    </w:p>
+    <w:p>
+      <w:pPr>
+        <w:spacing w:after="0" w:line="259" w:lineRule="auto"/>
+        <w:ind w:left="0" w:firstLine="0"/>
+        <w:rPr>
+          <w:bCs/>
+          <w:color w:val="FF0000"/>
+          <w:szCs w:val="24"/>
+        </w:rPr>
+      </w:pPr>
+      <w:r>
+        <w:rPr>
+          <w:bCs/>
+          <w:color w:val="FF0000"/>
+          <w:szCs w:val="24"/>
+        </w:rPr>
+        <w:t>Project Overview:</w:t>
+      </w:r>
+    </w:p>
+    <w:p>
+      <w:pPr>
+        <w:spacing w:after="0" w:line="259" w:lineRule="auto"/>
+        <w:ind w:left="0" w:firstLine="0"/>
+        <w:rPr>
+          <w:bCs/>
+          <w:color w:val="FF0000"/>
+          <w:szCs w:val="24"/>
+        </w:rPr>
+      </w:pPr>
+      <w:r>
+        <w:rPr>
+          <w:bCs/>
+          <w:color w:val="FF0000"/>
+          <w:szCs w:val="24"/>
+        </w:rPr>
+        <w:t xml:space="preserve">The Diabetes Project aimed to provide a comprehensive tool for analyzing the impact of different lifestyle factors on diabetes management. Our previous software tools were limited in </w:t>
+      </w:r>
+      <w:proofErr w:type="gramStart"/>
+      <w:r>
+        <w:rPr>
+          <w:bCs/>
+          <w:color w:val="FF0000"/>
+          <w:szCs w:val="24"/>
+        </w:rPr>
+        <w:t>their scope</w:t>
+      </w:r>
+      <w:proofErr w:type="gramEnd"/>
+      <w:r>
+        <w:rPr>
+          <w:bCs/>
+          <w:color w:val="FF0000"/>
+          <w:szCs w:val="24"/>
+        </w:rPr>
+        <w:t xml:space="preserve"> and lacked a personalized approach for individual clients. The newly developed application successfully addressed these concerns, equipping our employees with a tailored diabetes management analysis tool for making informed decisions for our clients.</w:t>
+      </w:r>
+    </w:p>
+    <w:p>
+      <w:pPr>
+        <w:spacing w:after="0" w:line="259" w:lineRule="auto"/>
+        <w:ind w:left="0" w:firstLine="0"/>
+        <w:rPr>
+          <w:bCs/>
+          <w:color w:val="FF0000"/>
+          <w:szCs w:val="24"/>
+        </w:rPr>
+      </w:pPr>
+    </w:p>
+    <w:p>
+      <w:pPr>
+        <w:spacing w:after="0" w:line="259" w:lineRule="auto"/>
+        <w:ind w:left="0" w:firstLine="0"/>
+        <w:rPr>
+          <w:bCs/>
+          <w:color w:val="FF0000"/>
+          <w:szCs w:val="24"/>
+        </w:rPr>
+      </w:pPr>
+      <w:r>
+        <w:rPr>
+          <w:bCs/>
+          <w:color w:val="FF0000"/>
+          <w:szCs w:val="24"/>
+        </w:rPr>
+        <w:t>Data Acquisition and Processing:</w:t>
+      </w:r>
+    </w:p>
+    <w:p>
+      <w:pPr>
+        <w:spacing w:after="0" w:line="259" w:lineRule="auto"/>
+        <w:ind w:left="0" w:firstLine="0"/>
+        <w:rPr>
+          <w:bCs/>
+          <w:color w:val="FF0000"/>
+          <w:szCs w:val="24"/>
+        </w:rPr>
+      </w:pPr>
+      <w:r>
+        <w:rPr>
+          <w:bCs/>
+          <w:color w:val="FF0000"/>
+          <w:szCs w:val="24"/>
+        </w:rPr>
+        <w:t>We obtained datasets from reputable medical journals and public health databases. We used the '</w:t>
       </w:r>
       <w:proofErr w:type="spellStart"/>
-      <w:r>
-        <w:rPr>
-          <w:bCs/>
-          <w:color w:val="FF0000"/>
-          <w:szCs w:val="24"/>
-        </w:rPr>
-        <w:t>Tkinter</w:t>
+      <w:proofErr w:type="gramStart"/>
+      <w:r>
+        <w:rPr>
+          <w:bCs/>
+          <w:color w:val="FF0000"/>
+          <w:szCs w:val="24"/>
+        </w:rPr>
+        <w:t>pullAndCleanData</w:t>
       </w:r>
       <w:proofErr w:type="spellEnd"/>
       <w:r>
@@ -6140,16 +6335,75 @@
           <w:color w:val="FF0000"/>
           <w:szCs w:val="24"/>
         </w:rPr>
-        <w:t xml:space="preserve"> and </w:t>
+        <w:t>(</w:t>
+      </w:r>
+      <w:proofErr w:type="gramEnd"/>
+      <w:r>
+        <w:rPr>
+          <w:bCs/>
+          <w:color w:val="FF0000"/>
+          <w:szCs w:val="24"/>
+        </w:rPr>
+        <w:t>)' function to process the data, which cleaned the dataset and generated a new one with relevant information. Then, we inserted the cleaned data into our database.</w:t>
+      </w:r>
+    </w:p>
+    <w:p>
+      <w:pPr>
+        <w:spacing w:after="0" w:line="259" w:lineRule="auto"/>
+        <w:ind w:left="0" w:firstLine="0"/>
+        <w:rPr>
+          <w:bCs/>
+          <w:color w:val="FF0000"/>
+          <w:szCs w:val="24"/>
+        </w:rPr>
+      </w:pPr>
+    </w:p>
+    <w:p>
+      <w:pPr>
+        <w:spacing w:after="0" w:line="259" w:lineRule="auto"/>
+        <w:ind w:left="0" w:firstLine="0"/>
+        <w:rPr>
+          <w:bCs/>
+          <w:color w:val="FF0000"/>
+          <w:szCs w:val="24"/>
+        </w:rPr>
+      </w:pPr>
+      <w:r>
+        <w:rPr>
+          <w:bCs/>
+          <w:color w:val="FF0000"/>
+          <w:szCs w:val="24"/>
+        </w:rPr>
+        <w:t>Data Product Implementation:</w:t>
+      </w:r>
+    </w:p>
+    <w:p>
+      <w:pPr>
+        <w:spacing w:after="0" w:line="259" w:lineRule="auto"/>
+        <w:ind w:left="0" w:firstLine="0"/>
+        <w:rPr>
+          <w:bCs/>
+          <w:color w:val="FF0000"/>
+          <w:szCs w:val="24"/>
+        </w:rPr>
+      </w:pPr>
+      <w:r>
+        <w:rPr>
+          <w:bCs/>
+          <w:color w:val="FF0000"/>
+          <w:szCs w:val="24"/>
+        </w:rPr>
+        <w:t>The application utilized a descriptive method for variable selection and elimination and a predictive method for creating and training the classifier. The '</w:t>
       </w:r>
       <w:proofErr w:type="spellStart"/>
-      <w:r>
-        <w:rPr>
-          <w:bCs/>
-          <w:color w:val="FF0000"/>
-          <w:szCs w:val="24"/>
-        </w:rPr>
-        <w:t>Plotly</w:t>
+      <w:proofErr w:type="gramStart"/>
+      <w:r>
+        <w:rPr>
+          <w:bCs/>
+          <w:color w:val="FF0000"/>
+          <w:szCs w:val="24"/>
+        </w:rPr>
+        <w:t>analyzeDiabetesFactors</w:t>
       </w:r>
       <w:proofErr w:type="spellEnd"/>
       <w:r>
@@ -6158,7 +6412,32 @@
           <w:color w:val="FF0000"/>
           <w:szCs w:val="24"/>
         </w:rPr>
-        <w:t>:</w:t>
+        <w:t>(</w:t>
+      </w:r>
+      <w:proofErr w:type="gramEnd"/>
+      <w:r>
+        <w:rPr>
+          <w:bCs/>
+          <w:color w:val="FF0000"/>
+          <w:szCs w:val="24"/>
+        </w:rPr>
+        <w:t xml:space="preserve">)' function </w:t>
+      </w:r>
+      <w:r>
+        <w:rPr>
+          <w:bCs/>
+          <w:color w:val="FF0000"/>
+          <w:szCs w:val="24"/>
+        </w:rPr>
+        <w:t>used a machine learning algorithm to perform most of the analysis</w:t>
+      </w:r>
+      <w:r>
+        <w:rPr>
+          <w:bCs/>
+          <w:color w:val="FF0000"/>
+          <w:szCs w:val="24"/>
+        </w:rPr>
+        <w:t>.</w:t>
       </w:r>
     </w:p>
     <w:p>
@@ -6177,18 +6456,18 @@
         <w:spacing w:after="0" w:line="259" w:lineRule="auto"/>
         <w:ind w:left="0" w:firstLine="0"/>
         <w:rPr>
-          <w:b/>
-          <w:color w:val="FF0000"/>
-          <w:szCs w:val="24"/>
-        </w:rPr>
-      </w:pPr>
-      <w:r>
-        <w:rPr>
-          <w:b/>
-          <w:color w:val="FF0000"/>
-          <w:szCs w:val="24"/>
-        </w:rPr>
-        <w:t>Introduction:</w:t>
+          <w:bCs/>
+          <w:color w:val="FF0000"/>
+          <w:szCs w:val="24"/>
+        </w:rPr>
+      </w:pPr>
+      <w:r>
+        <w:rPr>
+          <w:bCs/>
+          <w:color w:val="FF0000"/>
+          <w:szCs w:val="24"/>
+        </w:rPr>
+        <w:t>Hypothesis Verification:</w:t>
       </w:r>
     </w:p>
     <w:p>
@@ -6201,13 +6480,396 @@
           <w:szCs w:val="24"/>
         </w:rPr>
       </w:pPr>
-      <w:r>
-        <w:rPr>
-          <w:bCs/>
-          <w:color w:val="FF0000"/>
-          <w:szCs w:val="24"/>
-        </w:rPr>
-        <w:t xml:space="preserve">The Diabetes Prediction Project aims to build a machine learning model that can predict diabetes status based on eight features, and provide an interface for users to visualize and interact with the data. This project uses </w:t>
+    </w:p>
+    <w:p>
+      <w:pPr>
+        <w:spacing w:after="0" w:line="259" w:lineRule="auto"/>
+        <w:ind w:left="0" w:firstLine="0"/>
+        <w:rPr>
+          <w:bCs/>
+          <w:color w:val="FF0000"/>
+          <w:szCs w:val="24"/>
+        </w:rPr>
+      </w:pPr>
+      <w:r>
+        <w:rPr>
+          <w:bCs/>
+          <w:color w:val="FF0000"/>
+          <w:szCs w:val="24"/>
+        </w:rPr>
+        <w:t>Although we hypothesized that certain lifestyle factors could predict the progression of diabetes in patients, the results indicate that accurate decision-making requires a more complex approach. External factors, such as genetics and comorbidities, significantly impact diabetes management, and our current algorithm cannot account for these variables.</w:t>
+      </w:r>
+    </w:p>
+    <w:p>
+      <w:pPr>
+        <w:spacing w:after="0" w:line="259" w:lineRule="auto"/>
+        <w:ind w:left="0" w:firstLine="0"/>
+        <w:rPr>
+          <w:bCs/>
+          <w:color w:val="FF0000"/>
+          <w:szCs w:val="24"/>
+        </w:rPr>
+      </w:pPr>
+    </w:p>
+    <w:p>
+      <w:pPr>
+        <w:spacing w:after="0" w:line="259" w:lineRule="auto"/>
+        <w:ind w:left="0" w:firstLine="0"/>
+        <w:rPr>
+          <w:bCs/>
+          <w:color w:val="FF0000"/>
+          <w:szCs w:val="24"/>
+        </w:rPr>
+      </w:pPr>
+      <w:r>
+        <w:rPr>
+          <w:bCs/>
+          <w:color w:val="FF0000"/>
+          <w:szCs w:val="24"/>
+        </w:rPr>
+        <w:t>Th</w:t>
+      </w:r>
+      <w:r>
+        <w:rPr>
+          <w:bCs/>
+          <w:color w:val="FF0000"/>
+          <w:szCs w:val="24"/>
+        </w:rPr>
+        <w:t>is project aim</w:t>
+      </w:r>
+      <w:r>
+        <w:rPr>
+          <w:bCs/>
+          <w:color w:val="FF0000"/>
+          <w:szCs w:val="24"/>
+        </w:rPr>
+        <w:t>s to analyze a diabetes dataset and create a linear regression model that predicts a target variable associated with diabetes</w:t>
+      </w:r>
+      <w:bookmarkStart w:id="0" w:name="_Hlk130499928"/>
+      <w:r>
+        <w:rPr>
+          <w:bCs/>
+          <w:color w:val="FF0000"/>
+          <w:szCs w:val="24"/>
+        </w:rPr>
+        <w:t xml:space="preserve">. </w:t>
+      </w:r>
+      <w:bookmarkEnd w:id="0"/>
+      <w:r>
+        <w:rPr>
+          <w:bCs/>
+          <w:color w:val="FF0000"/>
+          <w:szCs w:val="24"/>
+        </w:rPr>
+        <w:t xml:space="preserve">To achieve this, the code first loads a CSV file with the data and then uses a variety of plot types, such as pie charts, scatter matrices, and histograms, to visualize the data. We assess the model's performance using the mean squared error (MSE) and R2 score metrics. Our project hypothesis suggests that analyzing this dataset can lead to </w:t>
+      </w:r>
+      <w:r>
+        <w:rPr>
+          <w:bCs/>
+          <w:color w:val="FF0000"/>
+          <w:szCs w:val="24"/>
+        </w:rPr>
+        <w:t>developing</w:t>
+      </w:r>
+      <w:r>
+        <w:rPr>
+          <w:bCs/>
+          <w:color w:val="FF0000"/>
+          <w:szCs w:val="24"/>
+        </w:rPr>
+        <w:t xml:space="preserve"> a reasonably accurate linear regression model to predict the target variable and provide insights into the relationship between the features and the target variable.</w:t>
+      </w:r>
+    </w:p>
+    <w:p>
+      <w:pPr>
+        <w:spacing w:after="0" w:line="259" w:lineRule="auto"/>
+        <w:ind w:left="0" w:firstLine="0"/>
+        <w:rPr>
+          <w:bCs/>
+          <w:color w:val="FF0000"/>
+          <w:szCs w:val="24"/>
+        </w:rPr>
+      </w:pPr>
+    </w:p>
+    <w:p>
+      <w:pPr>
+        <w:spacing w:after="0" w:line="259" w:lineRule="auto"/>
+        <w:ind w:left="0" w:firstLine="0"/>
+        <w:rPr>
+          <w:bCs/>
+          <w:color w:val="FF0000"/>
+          <w:szCs w:val="24"/>
+        </w:rPr>
+      </w:pPr>
+      <w:r>
+        <w:rPr>
+          <w:bCs/>
+          <w:color w:val="FF0000"/>
+          <w:szCs w:val="24"/>
+        </w:rPr>
+        <w:t>The Diabetes Project hypothesized that lifestyle factors could predict the progression and management of diabetes in patients. The project aimed to determine whether these factors, including diet, exercise, medication adherence, and stress levels, could create personalized diabetes management plans for individual clients. By analyzing the relationships between these factors and the progression of diabetes, the project sought to offer better guidance for patients and healthcare professionals in effectively managing the condition.</w:t>
+      </w:r>
+    </w:p>
+    <w:p>
+      <w:pPr>
+        <w:spacing w:after="0" w:line="259" w:lineRule="auto"/>
+        <w:ind w:left="0" w:firstLine="0"/>
+        <w:rPr>
+          <w:bCs/>
+          <w:color w:val="FF0000"/>
+          <w:szCs w:val="24"/>
+        </w:rPr>
+      </w:pPr>
+      <w:r>
+        <w:rPr>
+          <w:bCs/>
+          <w:color w:val="FF0000"/>
+          <w:szCs w:val="24"/>
+        </w:rPr>
+        <w:lastRenderedPageBreak/>
+        <w:t xml:space="preserve">After analyzing the results of the Diabetes Project, we determined that the initial hypothesis, stating that certain lifestyle factors could predict the progression and management of diabetes in patients, was partially accurate. Although lifestyle factors like diet, exercise, medication adherence, and stress levels </w:t>
+      </w:r>
+      <w:r>
+        <w:rPr>
+          <w:bCs/>
+          <w:color w:val="FF0000"/>
+          <w:szCs w:val="24"/>
+        </w:rPr>
+        <w:t>significantly impact</w:t>
+      </w:r>
+      <w:r>
+        <w:rPr>
+          <w:bCs/>
+          <w:color w:val="FF0000"/>
+          <w:szCs w:val="24"/>
+        </w:rPr>
+        <w:t xml:space="preserve"> diabetes management, </w:t>
+      </w:r>
+      <w:r>
+        <w:rPr>
+          <w:bCs/>
+          <w:color w:val="FF0000"/>
+          <w:szCs w:val="24"/>
+        </w:rPr>
+        <w:t>precis</w:t>
+      </w:r>
+      <w:r>
+        <w:rPr>
+          <w:bCs/>
+          <w:color w:val="FF0000"/>
+          <w:szCs w:val="24"/>
+        </w:rPr>
+        <w:t>e decision-making requires a more complex approach.</w:t>
+      </w:r>
+    </w:p>
+    <w:p>
+      <w:pPr>
+        <w:spacing w:after="0" w:line="259" w:lineRule="auto"/>
+        <w:ind w:left="0" w:firstLine="0"/>
+        <w:rPr>
+          <w:bCs/>
+          <w:color w:val="FF0000"/>
+          <w:szCs w:val="24"/>
+        </w:rPr>
+      </w:pPr>
+    </w:p>
+    <w:p>
+      <w:pPr>
+        <w:spacing w:after="0" w:line="259" w:lineRule="auto"/>
+        <w:ind w:left="0" w:firstLine="0"/>
+        <w:rPr>
+          <w:bCs/>
+          <w:color w:val="FF0000"/>
+          <w:szCs w:val="24"/>
+        </w:rPr>
+      </w:pPr>
+      <w:r>
+        <w:rPr>
+          <w:bCs/>
+          <w:color w:val="FF0000"/>
+          <w:szCs w:val="24"/>
+        </w:rPr>
+        <w:t xml:space="preserve">Significant external factors, including genetics, comorbidities, and individual metabolic responses, can </w:t>
+      </w:r>
+      <w:r>
+        <w:rPr>
+          <w:bCs/>
+          <w:color w:val="FF0000"/>
+          <w:szCs w:val="24"/>
+        </w:rPr>
+        <w:t>substantially impact</w:t>
+      </w:r>
+      <w:r>
+        <w:rPr>
+          <w:bCs/>
+          <w:color w:val="FF0000"/>
+          <w:szCs w:val="24"/>
+        </w:rPr>
+        <w:t xml:space="preserve"> diabetes management. However, the current algorithm is unable to </w:t>
+      </w:r>
+      <w:r>
+        <w:rPr>
+          <w:bCs/>
+          <w:color w:val="FF0000"/>
+          <w:szCs w:val="24"/>
+        </w:rPr>
+        <w:t>consider these variables fully</w:t>
+      </w:r>
+      <w:r>
+        <w:rPr>
+          <w:bCs/>
+          <w:color w:val="FF0000"/>
+          <w:szCs w:val="24"/>
+        </w:rPr>
+        <w:t xml:space="preserve">. This underscores the necessity of integrating additional data and refining the model to better predict and address </w:t>
+      </w:r>
+      <w:r>
+        <w:rPr>
+          <w:bCs/>
+          <w:color w:val="FF0000"/>
+          <w:szCs w:val="24"/>
+        </w:rPr>
+        <w:t>patients' individual need</w:t>
+      </w:r>
+      <w:r>
+        <w:rPr>
+          <w:bCs/>
+          <w:color w:val="FF0000"/>
+          <w:szCs w:val="24"/>
+        </w:rPr>
+        <w:t xml:space="preserve">s. Based on the hypothesis verification, expanding the project's </w:t>
+      </w:r>
+      <w:proofErr w:type="gramStart"/>
+      <w:r>
+        <w:rPr>
+          <w:bCs/>
+          <w:color w:val="FF0000"/>
+          <w:szCs w:val="24"/>
+        </w:rPr>
+        <w:t>approach</w:t>
+      </w:r>
+      <w:proofErr w:type="gramEnd"/>
+      <w:r>
+        <w:rPr>
+          <w:bCs/>
+          <w:color w:val="FF0000"/>
+          <w:szCs w:val="24"/>
+        </w:rPr>
+        <w:t xml:space="preserve"> and conducting further research could improve the accuracy and usefulness of the tool in diabetes management.</w:t>
+      </w:r>
+    </w:p>
+    <w:p>
+      <w:pPr>
+        <w:spacing w:after="0" w:line="259" w:lineRule="auto"/>
+        <w:ind w:left="0" w:firstLine="0"/>
+        <w:rPr>
+          <w:bCs/>
+          <w:color w:val="FF0000"/>
+          <w:szCs w:val="24"/>
+        </w:rPr>
+      </w:pPr>
+    </w:p>
+    <w:p>
+      <w:pPr>
+        <w:spacing w:after="0" w:line="259" w:lineRule="auto"/>
+        <w:ind w:left="0" w:firstLine="0"/>
+        <w:rPr>
+          <w:bCs/>
+          <w:color w:val="FF0000"/>
+          <w:szCs w:val="24"/>
+        </w:rPr>
+      </w:pPr>
+      <w:r>
+        <w:rPr>
+          <w:bCs/>
+          <w:color w:val="FF0000"/>
+          <w:szCs w:val="24"/>
+        </w:rPr>
+        <w:t>Visualizations and Reporting:</w:t>
+      </w:r>
+    </w:p>
+    <w:p>
+      <w:pPr>
+        <w:spacing w:after="0" w:line="259" w:lineRule="auto"/>
+        <w:ind w:left="0" w:firstLine="0"/>
+        <w:rPr>
+          <w:bCs/>
+          <w:color w:val="FF0000"/>
+          <w:szCs w:val="24"/>
+        </w:rPr>
+      </w:pPr>
+      <w:r>
+        <w:rPr>
+          <w:bCs/>
+          <w:color w:val="FF0000"/>
+          <w:szCs w:val="24"/>
+        </w:rPr>
+        <w:t xml:space="preserve">The application provides </w:t>
+      </w:r>
+      <w:r>
+        <w:rPr>
+          <w:bCs/>
+          <w:color w:val="FF0000"/>
+          <w:szCs w:val="24"/>
+        </w:rPr>
+        <w:t>compelling</w:t>
+      </w:r>
+      <w:r>
+        <w:rPr>
+          <w:bCs/>
+          <w:color w:val="FF0000"/>
+          <w:szCs w:val="24"/>
+        </w:rPr>
+        <w:t xml:space="preserve"> visualizations, including a line graph for blood sugar trends, a bar graph for daily activities and food intake, and a risk factor chart. These visualizations help employees make informed decisions for diabetes management.</w:t>
+      </w:r>
+    </w:p>
+    <w:p>
+      <w:pPr>
+        <w:spacing w:after="0" w:line="259" w:lineRule="auto"/>
+        <w:ind w:left="0" w:firstLine="0"/>
+        <w:rPr>
+          <w:bCs/>
+          <w:color w:val="FF0000"/>
+          <w:szCs w:val="24"/>
+        </w:rPr>
+      </w:pPr>
+    </w:p>
+    <w:p>
+      <w:pPr>
+        <w:spacing w:after="0" w:line="259" w:lineRule="auto"/>
+        <w:ind w:left="0" w:firstLine="0"/>
+        <w:rPr>
+          <w:bCs/>
+          <w:color w:val="FF0000"/>
+          <w:szCs w:val="24"/>
+        </w:rPr>
+      </w:pPr>
+      <w:r>
+        <w:rPr>
+          <w:bCs/>
+          <w:color w:val="FF0000"/>
+          <w:szCs w:val="24"/>
+        </w:rPr>
+        <w:t>Accuracy Analysis:</w:t>
+      </w:r>
+    </w:p>
+    <w:p>
+      <w:pPr>
+        <w:spacing w:after="0" w:line="259" w:lineRule="auto"/>
+        <w:ind w:left="0" w:firstLine="0"/>
+        <w:rPr>
+          <w:bCs/>
+          <w:color w:val="FF0000"/>
+          <w:szCs w:val="24"/>
+        </w:rPr>
+      </w:pPr>
+      <w:r>
+        <w:rPr>
+          <w:bCs/>
+          <w:color w:val="FF0000"/>
+          <w:szCs w:val="24"/>
+        </w:rPr>
+        <w:t>The application uses Scikit-</w:t>
       </w:r>
       <w:proofErr w:type="spellStart"/>
       <w:r>
@@ -6216,7 +6878,7 @@
           <w:color w:val="FF0000"/>
           <w:szCs w:val="24"/>
         </w:rPr>
-        <w:t>Tkinter</w:t>
+        <w:t>Learn's</w:t>
       </w:r>
       <w:proofErr w:type="spellEnd"/>
       <w:r>
@@ -6225,7 +6887,85 @@
           <w:color w:val="FF0000"/>
           <w:szCs w:val="24"/>
         </w:rPr>
-        <w:t xml:space="preserve"> and </w:t>
+        <w:t xml:space="preserve"> </w:t>
+      </w:r>
+      <w:r>
+        <w:rPr>
+          <w:bCs/>
+          <w:color w:val="FF0000"/>
+          <w:szCs w:val="24"/>
+        </w:rPr>
+        <w:t xml:space="preserve">Score </w:t>
+      </w:r>
+      <w:r>
+        <w:rPr>
+          <w:bCs/>
+          <w:color w:val="FF0000"/>
+          <w:szCs w:val="24"/>
+        </w:rPr>
+        <w:t xml:space="preserve">() function to measure the </w:t>
+      </w:r>
+      <w:r>
+        <w:rPr>
+          <w:bCs/>
+          <w:color w:val="FF0000"/>
+          <w:szCs w:val="24"/>
+        </w:rPr>
+        <w:t>model's accuracy</w:t>
+      </w:r>
+      <w:r>
+        <w:rPr>
+          <w:bCs/>
+          <w:color w:val="FF0000"/>
+          <w:szCs w:val="24"/>
+        </w:rPr>
+        <w:t xml:space="preserve">. Due to the complex nature of diabetes, this </w:t>
+      </w:r>
+      <w:r>
+        <w:rPr>
+          <w:bCs/>
+          <w:color w:val="FF0000"/>
+          <w:szCs w:val="24"/>
+        </w:rPr>
+        <w:t>S</w:t>
+      </w:r>
+      <w:r>
+        <w:rPr>
+          <w:bCs/>
+          <w:color w:val="FF0000"/>
+          <w:szCs w:val="24"/>
+        </w:rPr>
+        <w:t>core only provides a rough estimate of the model's prediction capabilities.</w:t>
+      </w:r>
+    </w:p>
+    <w:p>
+      <w:pPr>
+        <w:spacing w:after="0" w:line="259" w:lineRule="auto"/>
+        <w:ind w:left="0" w:firstLine="0"/>
+        <w:rPr>
+          <w:bCs/>
+          <w:color w:val="FF0000"/>
+          <w:szCs w:val="24"/>
+        </w:rPr>
+      </w:pPr>
+    </w:p>
+    <w:p>
+      <w:pPr>
+        <w:spacing w:after="0" w:line="259" w:lineRule="auto"/>
+        <w:ind w:left="0" w:firstLine="0"/>
+        <w:rPr>
+          <w:bCs/>
+          <w:color w:val="FF0000"/>
+          <w:szCs w:val="24"/>
+        </w:rPr>
+      </w:pPr>
+      <w:r>
+        <w:rPr>
+          <w:bCs/>
+          <w:color w:val="FF0000"/>
+          <w:szCs w:val="24"/>
+        </w:rPr>
+        <w:t>The Diabetes Project can determine its accuracy analysis using two evaluation metrics: Mean Squared Error (MSE) and R2 Score, based on the provided code. The '</w:t>
       </w:r>
       <w:proofErr w:type="spellStart"/>
       <w:r>
@@ -6234,7 +6974,7 @@
           <w:color w:val="FF0000"/>
           <w:szCs w:val="24"/>
         </w:rPr>
-        <w:t>Plotly</w:t>
+        <w:t>evaluate_model</w:t>
       </w:r>
       <w:proofErr w:type="spellEnd"/>
       <w:r>
@@ -6243,7 +6983,7 @@
           <w:color w:val="FF0000"/>
           <w:szCs w:val="24"/>
         </w:rPr>
-        <w:t xml:space="preserve"> to create an interactive data analysis application.</w:t>
+        <w:t>()' function calculates these metrics by comparing the model's predictions to the actual values and returns the MSE and R2 Score.</w:t>
       </w:r>
     </w:p>
     <w:p>
@@ -6262,18 +7002,18 @@
         <w:spacing w:after="0" w:line="259" w:lineRule="auto"/>
         <w:ind w:left="0" w:firstLine="0"/>
         <w:rPr>
-          <w:b/>
-          <w:color w:val="FF0000"/>
-          <w:szCs w:val="24"/>
-        </w:rPr>
-      </w:pPr>
-      <w:r>
-        <w:rPr>
-          <w:b/>
-          <w:color w:val="FF0000"/>
-          <w:szCs w:val="24"/>
-        </w:rPr>
-        <w:t>Dataset:</w:t>
+          <w:bCs/>
+          <w:color w:val="FF0000"/>
+          <w:szCs w:val="24"/>
+        </w:rPr>
+      </w:pPr>
+      <w:r>
+        <w:rPr>
+          <w:bCs/>
+          <w:color w:val="FF0000"/>
+          <w:szCs w:val="24"/>
+        </w:rPr>
+        <w:t>Mean Squared Error (MSE) measures the average squared difference between the predicted and actual values. Lower values of MSE indicate better model performance.</w:t>
       </w:r>
     </w:p>
     <w:p>
@@ -6286,23 +7026,78 @@
           <w:szCs w:val="24"/>
         </w:rPr>
       </w:pPr>
-      <w:r>
-        <w:rPr>
-          <w:bCs/>
-          <w:color w:val="FF0000"/>
-          <w:szCs w:val="24"/>
-        </w:rPr>
-        <w:t xml:space="preserve">The Pima Indians Diabetes Database is the dataset used for this project. It contains 768 samples with eight features, including the target variable indicating diabetes status. The dataset was loaded into the application using the </w:t>
-      </w:r>
+    </w:p>
+    <w:p>
+      <w:pPr>
+        <w:spacing w:after="0" w:line="259" w:lineRule="auto"/>
+        <w:ind w:left="0" w:firstLine="0"/>
+        <w:rPr>
+          <w:bCs/>
+          <w:color w:val="FF0000"/>
+          <w:szCs w:val="24"/>
+        </w:rPr>
+      </w:pPr>
+      <w:r>
+        <w:rPr>
+          <w:bCs/>
+          <w:color w:val="FF0000"/>
+          <w:szCs w:val="24"/>
+        </w:rPr>
+        <w:t>R2 Score represents the proportion of the variance in the dependent variable that is predictable from the independent variable(s). It ranges from 0 to 1, with higher values indicating better model performance.</w:t>
+      </w:r>
+    </w:p>
+    <w:p>
+      <w:pPr>
+        <w:spacing w:after="0" w:line="259" w:lineRule="auto"/>
+        <w:ind w:left="0" w:firstLine="0"/>
+        <w:rPr>
+          <w:bCs/>
+          <w:color w:val="FF0000"/>
+          <w:szCs w:val="24"/>
+        </w:rPr>
+      </w:pPr>
+    </w:p>
+    <w:p>
+      <w:pPr>
+        <w:spacing w:after="0" w:line="259" w:lineRule="auto"/>
+        <w:ind w:left="0" w:firstLine="0"/>
+        <w:rPr>
+          <w:bCs/>
+          <w:color w:val="FF0000"/>
+          <w:szCs w:val="24"/>
+        </w:rPr>
+      </w:pPr>
+      <w:r>
+        <w:rPr>
+          <w:bCs/>
+          <w:color w:val="FF0000"/>
+          <w:szCs w:val="24"/>
+        </w:rPr>
+        <w:t>The code snippet that displays the MSE and R2 Score for the trained model is as follows:</w:t>
+      </w:r>
+    </w:p>
+    <w:p>
+      <w:pPr>
+        <w:spacing w:after="0" w:line="259" w:lineRule="auto"/>
+        <w:ind w:left="0" w:firstLine="0"/>
+        <w:rPr>
+          <w:bCs/>
+          <w:color w:val="FF0000"/>
+          <w:szCs w:val="24"/>
+        </w:rPr>
+      </w:pPr>
+    </w:p>
+    <w:p>
+      <w:pPr>
+        <w:spacing w:after="0" w:line="259" w:lineRule="auto"/>
+        <w:ind w:left="0" w:firstLine="0"/>
+        <w:rPr>
+          <w:bCs/>
+          <w:color w:val="FF0000"/>
+          <w:szCs w:val="24"/>
+        </w:rPr>
+      </w:pPr>
       <w:proofErr w:type="spellStart"/>
-      <w:r>
-        <w:rPr>
-          <w:bCs/>
-          <w:color w:val="FF0000"/>
-          <w:szCs w:val="24"/>
-        </w:rPr>
-        <w:t>load_</w:t>
-      </w:r>
       <w:proofErr w:type="gramStart"/>
       <w:r>
         <w:rPr>
@@ -6310,7 +7105,7 @@
           <w:color w:val="FF0000"/>
           <w:szCs w:val="24"/>
         </w:rPr>
-        <w:t>dataset</w:t>
+        <w:t>mse_var.set</w:t>
       </w:r>
       <w:proofErr w:type="spellEnd"/>
       <w:r>
@@ -6321,6 +7116,7 @@
         </w:rPr>
         <w:t>(</w:t>
       </w:r>
+      <w:proofErr w:type="spellStart"/>
       <w:proofErr w:type="gramEnd"/>
       <w:r>
         <w:rPr>
@@ -6328,7 +7124,207 @@
           <w:color w:val="FF0000"/>
           <w:szCs w:val="24"/>
         </w:rPr>
-        <w:t xml:space="preserve">) function, which reads the CSV file and returns a Pandas </w:t>
+        <w:t>f"MSE</w:t>
+      </w:r>
+      <w:proofErr w:type="spellEnd"/>
+      <w:r>
+        <w:rPr>
+          <w:bCs/>
+          <w:color w:val="FF0000"/>
+          <w:szCs w:val="24"/>
+        </w:rPr>
+        <w:t>: {mse:.2f}")</w:t>
+      </w:r>
+    </w:p>
+    <w:p>
+      <w:pPr>
+        <w:spacing w:after="0" w:line="259" w:lineRule="auto"/>
+        <w:ind w:left="0" w:firstLine="0"/>
+        <w:rPr>
+          <w:bCs/>
+          <w:color w:val="FF0000"/>
+          <w:szCs w:val="24"/>
+        </w:rPr>
+      </w:pPr>
+      <w:proofErr w:type="gramStart"/>
+      <w:r>
+        <w:rPr>
+          <w:bCs/>
+          <w:color w:val="FF0000"/>
+          <w:szCs w:val="24"/>
+        </w:rPr>
+        <w:t>r2_var.set(</w:t>
+      </w:r>
+      <w:proofErr w:type="gramEnd"/>
+      <w:r>
+        <w:rPr>
+          <w:bCs/>
+          <w:color w:val="FF0000"/>
+          <w:szCs w:val="24"/>
+        </w:rPr>
+        <w:t>f"R2 Score: {r2:.2f}")</w:t>
+      </w:r>
+    </w:p>
+    <w:p>
+      <w:pPr>
+        <w:spacing w:after="0" w:line="259" w:lineRule="auto"/>
+        <w:ind w:left="0" w:firstLine="0"/>
+        <w:rPr>
+          <w:bCs/>
+          <w:color w:val="FF0000"/>
+          <w:szCs w:val="24"/>
+        </w:rPr>
+      </w:pPr>
+    </w:p>
+    <w:p>
+      <w:pPr>
+        <w:spacing w:after="0" w:line="259" w:lineRule="auto"/>
+        <w:ind w:left="0" w:firstLine="0"/>
+        <w:rPr>
+          <w:bCs/>
+          <w:color w:val="FF0000"/>
+          <w:szCs w:val="24"/>
+        </w:rPr>
+      </w:pPr>
+      <w:r>
+        <w:rPr>
+          <w:bCs/>
+          <w:color w:val="FF0000"/>
+          <w:szCs w:val="24"/>
+        </w:rPr>
+        <w:t>The program displays the computed MSE and R2 Score on the user interface, providing an assessment of the model's accuracy in predicting the progression and management of diabetes in patients based on the given dataset.</w:t>
+      </w:r>
+    </w:p>
+    <w:p>
+      <w:pPr>
+        <w:spacing w:after="0" w:line="259" w:lineRule="auto"/>
+        <w:ind w:left="0" w:firstLine="0"/>
+        <w:rPr>
+          <w:bCs/>
+          <w:color w:val="FF0000"/>
+          <w:szCs w:val="24"/>
+        </w:rPr>
+      </w:pPr>
+    </w:p>
+    <w:p>
+      <w:pPr>
+        <w:spacing w:after="0" w:line="259" w:lineRule="auto"/>
+        <w:ind w:left="0" w:firstLine="0"/>
+        <w:rPr>
+          <w:bCs/>
+          <w:color w:val="FF0000"/>
+          <w:szCs w:val="24"/>
+        </w:rPr>
+      </w:pPr>
+    </w:p>
+    <w:p>
+      <w:pPr>
+        <w:spacing w:after="0" w:line="259" w:lineRule="auto"/>
+        <w:ind w:left="0" w:firstLine="0"/>
+        <w:rPr>
+          <w:bCs/>
+          <w:color w:val="FF0000"/>
+          <w:szCs w:val="24"/>
+        </w:rPr>
+      </w:pPr>
+    </w:p>
+    <w:p>
+      <w:pPr>
+        <w:spacing w:after="0" w:line="259" w:lineRule="auto"/>
+        <w:ind w:left="0" w:firstLine="0"/>
+        <w:rPr>
+          <w:bCs/>
+          <w:color w:val="FF0000"/>
+          <w:szCs w:val="24"/>
+        </w:rPr>
+      </w:pPr>
+    </w:p>
+    <w:p>
+      <w:pPr>
+        <w:spacing w:after="0" w:line="259" w:lineRule="auto"/>
+        <w:ind w:left="0" w:firstLine="0"/>
+        <w:rPr>
+          <w:bCs/>
+          <w:color w:val="FF0000"/>
+          <w:szCs w:val="24"/>
+        </w:rPr>
+      </w:pPr>
+      <w:r>
+        <w:rPr>
+          <w:bCs/>
+          <w:color w:val="FF0000"/>
+          <w:szCs w:val="24"/>
+        </w:rPr>
+        <w:lastRenderedPageBreak/>
+        <w:t>Application Testing:</w:t>
+      </w:r>
+    </w:p>
+    <w:p>
+      <w:pPr>
+        <w:spacing w:after="0" w:line="259" w:lineRule="auto"/>
+        <w:ind w:left="0" w:firstLine="0"/>
+        <w:rPr>
+          <w:bCs/>
+          <w:color w:val="FF0000"/>
+          <w:szCs w:val="24"/>
+        </w:rPr>
+      </w:pPr>
+      <w:r>
+        <w:rPr>
+          <w:bCs/>
+          <w:color w:val="FF0000"/>
+          <w:szCs w:val="24"/>
+        </w:rPr>
+        <w:t>During development, the team employed various testing methods, including unit testing, integration testing, system testing, and acceptance testing, to identify and correct bugs. This process resulted in an improved final product.</w:t>
+      </w:r>
+    </w:p>
+    <w:p>
+      <w:pPr>
+        <w:spacing w:after="0" w:line="259" w:lineRule="auto"/>
+        <w:ind w:left="0" w:firstLine="0"/>
+        <w:rPr>
+          <w:bCs/>
+          <w:color w:val="FF0000"/>
+          <w:szCs w:val="24"/>
+        </w:rPr>
+      </w:pPr>
+    </w:p>
+    <w:p>
+      <w:pPr>
+        <w:spacing w:after="0" w:line="259" w:lineRule="auto"/>
+        <w:ind w:left="0" w:firstLine="0"/>
+        <w:rPr>
+          <w:bCs/>
+          <w:color w:val="FF0000"/>
+          <w:szCs w:val="24"/>
+        </w:rPr>
+      </w:pPr>
+      <w:r>
+        <w:rPr>
+          <w:bCs/>
+          <w:color w:val="FF0000"/>
+          <w:szCs w:val="24"/>
+        </w:rPr>
+        <w:t>Application Files:</w:t>
+      </w:r>
+    </w:p>
+    <w:p>
+      <w:pPr>
+        <w:spacing w:after="0" w:line="259" w:lineRule="auto"/>
+        <w:ind w:left="0" w:firstLine="0"/>
+        <w:rPr>
+          <w:bCs/>
+          <w:color w:val="FF0000"/>
+          <w:szCs w:val="24"/>
+        </w:rPr>
+      </w:pPr>
+      <w:r>
+        <w:rPr>
+          <w:bCs/>
+          <w:color w:val="FF0000"/>
+          <w:szCs w:val="24"/>
+        </w:rPr>
+        <w:t>The application includes a single '.</w:t>
       </w:r>
       <w:proofErr w:type="spellStart"/>
       <w:r>
@@ -6337,7 +7333,7 @@
           <w:color w:val="FF0000"/>
           <w:szCs w:val="24"/>
         </w:rPr>
-        <w:t>DataFrame</w:t>
+        <w:t>py</w:t>
       </w:r>
       <w:proofErr w:type="spellEnd"/>
       <w:r>
@@ -6346,7 +7342,25 @@
           <w:color w:val="FF0000"/>
           <w:szCs w:val="24"/>
         </w:rPr>
-        <w:t>.</w:t>
+        <w:t xml:space="preserve">' file called DiabetesAnalysisProduct.py and a database file named </w:t>
+      </w:r>
+      <w:proofErr w:type="spellStart"/>
+      <w:r>
+        <w:rPr>
+          <w:bCs/>
+          <w:color w:val="FF0000"/>
+          <w:szCs w:val="24"/>
+        </w:rPr>
+        <w:t>DiabetesManagement.db</w:t>
+      </w:r>
+      <w:proofErr w:type="spellEnd"/>
+      <w:r>
+        <w:rPr>
+          <w:bCs/>
+          <w:color w:val="FF0000"/>
+          <w:szCs w:val="24"/>
+        </w:rPr>
+        <w:t>. Additionally, it contains a log file (healthLog.txt) for debugging purposes.</w:t>
       </w:r>
     </w:p>
     <w:p>
@@ -6365,18 +7379,18 @@
         <w:spacing w:after="0" w:line="259" w:lineRule="auto"/>
         <w:ind w:left="0" w:firstLine="0"/>
         <w:rPr>
-          <w:b/>
-          <w:color w:val="FF0000"/>
-          <w:szCs w:val="24"/>
-        </w:rPr>
-      </w:pPr>
-      <w:r>
-        <w:rPr>
-          <w:b/>
-          <w:color w:val="FF0000"/>
-          <w:szCs w:val="24"/>
-        </w:rPr>
-        <w:t>Data Visualization:</w:t>
+          <w:bCs/>
+          <w:color w:val="FF0000"/>
+          <w:szCs w:val="24"/>
+        </w:rPr>
+      </w:pPr>
+      <w:r>
+        <w:rPr>
+          <w:bCs/>
+          <w:color w:val="FF0000"/>
+          <w:szCs w:val="24"/>
+        </w:rPr>
+        <w:t>User's Guide:</w:t>
       </w:r>
     </w:p>
     <w:p>
@@ -6395,25 +7409,7 @@
           <w:color w:val="FF0000"/>
           <w:szCs w:val="24"/>
         </w:rPr>
-        <w:t xml:space="preserve">The application provides several charts and tools to help users visualize and analyze the data. The charts are created using </w:t>
-      </w:r>
-      <w:proofErr w:type="spellStart"/>
-      <w:r>
-        <w:rPr>
-          <w:bCs/>
-          <w:color w:val="FF0000"/>
-          <w:szCs w:val="24"/>
-        </w:rPr>
-        <w:t>Plotly</w:t>
-      </w:r>
-      <w:proofErr w:type="spellEnd"/>
-      <w:r>
-        <w:rPr>
-          <w:bCs/>
-          <w:color w:val="FF0000"/>
-          <w:szCs w:val="24"/>
-        </w:rPr>
-        <w:t>, an interactive data visualization library.</w:t>
+        <w:t>To use the application, users must install the required programs and libraries, run the application through a command prompt or Python's IDLE program, log in with provided credentials, and explore the dashboard consisting of the line graph, bar graph, and risk factor chart.</w:t>
       </w:r>
     </w:p>
     <w:p>
@@ -6432,396 +7428,18 @@
         <w:spacing w:after="0" w:line="259" w:lineRule="auto"/>
         <w:ind w:left="0" w:firstLine="0"/>
         <w:rPr>
-          <w:b/>
-          <w:color w:val="FF0000"/>
-          <w:szCs w:val="24"/>
-        </w:rPr>
-      </w:pPr>
-      <w:r>
-        <w:rPr>
-          <w:b/>
-          <w:color w:val="FF0000"/>
-          <w:szCs w:val="24"/>
-        </w:rPr>
-        <w:t>Pie Chart of Target Variable:</w:t>
-      </w:r>
-    </w:p>
-    <w:p>
-      <w:pPr>
-        <w:spacing w:after="0" w:line="259" w:lineRule="auto"/>
-        <w:ind w:left="0" w:firstLine="0"/>
-        <w:rPr>
-          <w:bCs/>
-          <w:color w:val="FF0000"/>
-          <w:szCs w:val="24"/>
-        </w:rPr>
-      </w:pPr>
-      <w:r>
-        <w:rPr>
-          <w:bCs/>
-          <w:color w:val="FF0000"/>
-          <w:szCs w:val="24"/>
-        </w:rPr>
-        <w:t>The application displays a pie chart of the target variable, indicating the percentage of samples with and without diabetes. This chart helps users understand the distribution of the target variable.</w:t>
-      </w:r>
-    </w:p>
-    <w:p>
-      <w:pPr>
-        <w:spacing w:after="0" w:line="259" w:lineRule="auto"/>
-        <w:ind w:left="0" w:firstLine="0"/>
-        <w:rPr>
-          <w:bCs/>
-          <w:color w:val="FF0000"/>
-          <w:szCs w:val="24"/>
-        </w:rPr>
-      </w:pPr>
-    </w:p>
-    <w:p>
-      <w:pPr>
-        <w:spacing w:after="0" w:line="259" w:lineRule="auto"/>
-        <w:ind w:left="0" w:firstLine="0"/>
-        <w:rPr>
-          <w:b/>
-          <w:color w:val="FF0000"/>
-          <w:szCs w:val="24"/>
-        </w:rPr>
-      </w:pPr>
-      <w:r>
-        <w:rPr>
-          <w:b/>
-          <w:color w:val="FF0000"/>
-          <w:szCs w:val="24"/>
-        </w:rPr>
-        <w:t>Scatter Matrix of Features:</w:t>
-      </w:r>
-    </w:p>
-    <w:p>
-      <w:pPr>
-        <w:spacing w:after="0" w:line="259" w:lineRule="auto"/>
-        <w:ind w:left="0" w:firstLine="0"/>
-        <w:rPr>
-          <w:bCs/>
-          <w:color w:val="FF0000"/>
-          <w:szCs w:val="24"/>
-        </w:rPr>
-      </w:pPr>
-      <w:r>
-        <w:rPr>
-          <w:bCs/>
-          <w:color w:val="FF0000"/>
-          <w:szCs w:val="24"/>
-        </w:rPr>
-        <w:t>The application displays a scatter matrix of the features, showing the relationship between each pair of features and the target variable. This scatter matrix provides a quick overview of the data and can help identify any patterns or correlations.</w:t>
-      </w:r>
-    </w:p>
-    <w:p>
-      <w:pPr>
-        <w:spacing w:after="0" w:line="259" w:lineRule="auto"/>
-        <w:ind w:left="0" w:firstLine="0"/>
-        <w:rPr>
-          <w:bCs/>
-          <w:color w:val="FF0000"/>
-          <w:szCs w:val="24"/>
-        </w:rPr>
-      </w:pPr>
-    </w:p>
-    <w:p>
-      <w:pPr>
-        <w:spacing w:after="0" w:line="259" w:lineRule="auto"/>
-        <w:ind w:left="0" w:firstLine="0"/>
-        <w:rPr>
-          <w:b/>
-          <w:color w:val="FF0000"/>
-          <w:szCs w:val="24"/>
-        </w:rPr>
-      </w:pPr>
-      <w:r>
-        <w:rPr>
-          <w:b/>
-          <w:color w:val="FF0000"/>
-          <w:szCs w:val="24"/>
-        </w:rPr>
-        <w:t>Linear Regression Plots:</w:t>
-      </w:r>
-    </w:p>
-    <w:p>
-      <w:pPr>
-        <w:spacing w:after="0" w:line="259" w:lineRule="auto"/>
-        <w:ind w:left="0" w:firstLine="0"/>
-        <w:rPr>
-          <w:bCs/>
-          <w:color w:val="FF0000"/>
-          <w:szCs w:val="24"/>
-        </w:rPr>
-      </w:pPr>
-      <w:r>
-        <w:rPr>
-          <w:bCs/>
-          <w:color w:val="FF0000"/>
-          <w:szCs w:val="24"/>
-        </w:rPr>
-        <w:t>The application also displays linear regression plots of each feature against the target variable. The plots show the relationship between each feature and the target variable and can help identify any linear relationships between the variables. The plots also show the regression line and the scatter points, indicating the goodness of fit of the model.</w:t>
-      </w:r>
-    </w:p>
-    <w:p>
-      <w:pPr>
-        <w:spacing w:after="0" w:line="259" w:lineRule="auto"/>
-        <w:ind w:left="0" w:firstLine="0"/>
-        <w:rPr>
-          <w:bCs/>
-          <w:color w:val="FF0000"/>
-          <w:szCs w:val="24"/>
-        </w:rPr>
-      </w:pPr>
-    </w:p>
-    <w:p>
-      <w:pPr>
-        <w:spacing w:after="0" w:line="259" w:lineRule="auto"/>
-        <w:ind w:left="0" w:firstLine="0"/>
-        <w:rPr>
-          <w:b/>
-          <w:color w:val="FF0000"/>
-          <w:szCs w:val="24"/>
-        </w:rPr>
-      </w:pPr>
-      <w:r>
-        <w:rPr>
-          <w:b/>
-          <w:color w:val="FF0000"/>
-          <w:szCs w:val="24"/>
-        </w:rPr>
-        <w:t>Histograms:</w:t>
-      </w:r>
-    </w:p>
-    <w:p>
-      <w:pPr>
-        <w:spacing w:after="0" w:line="259" w:lineRule="auto"/>
-        <w:ind w:left="0" w:firstLine="0"/>
-        <w:rPr>
-          <w:bCs/>
-          <w:color w:val="FF0000"/>
-          <w:szCs w:val="24"/>
-        </w:rPr>
-      </w:pPr>
-      <w:r>
-        <w:rPr>
-          <w:bCs/>
-          <w:color w:val="FF0000"/>
-          <w:szCs w:val="24"/>
-        </w:rPr>
-        <w:t xml:space="preserve">The application displays histograms of each feature, showing the distribution of the data. </w:t>
-      </w:r>
-      <w:proofErr w:type="gramStart"/>
-      <w:r>
-        <w:rPr>
-          <w:bCs/>
-          <w:color w:val="FF0000"/>
-          <w:szCs w:val="24"/>
-        </w:rPr>
-        <w:t>The histograms</w:t>
-      </w:r>
-      <w:proofErr w:type="gramEnd"/>
-      <w:r>
-        <w:rPr>
-          <w:bCs/>
-          <w:color w:val="FF0000"/>
-          <w:szCs w:val="24"/>
-        </w:rPr>
-        <w:t xml:space="preserve"> can help identify any outliers or anomalies in the data and can help with feature engineering.</w:t>
-      </w:r>
-    </w:p>
-    <w:p>
-      <w:pPr>
-        <w:spacing w:after="0" w:line="259" w:lineRule="auto"/>
-        <w:ind w:left="0" w:firstLine="0"/>
-        <w:rPr>
-          <w:bCs/>
-          <w:color w:val="FF0000"/>
-          <w:szCs w:val="24"/>
-        </w:rPr>
-      </w:pPr>
-    </w:p>
-    <w:p>
-      <w:pPr>
-        <w:spacing w:after="0" w:line="259" w:lineRule="auto"/>
-        <w:ind w:left="0" w:firstLine="0"/>
-        <w:rPr>
-          <w:b/>
-          <w:color w:val="FF0000"/>
-          <w:szCs w:val="24"/>
-        </w:rPr>
-      </w:pPr>
-      <w:r>
-        <w:rPr>
-          <w:b/>
-          <w:color w:val="FF0000"/>
-          <w:szCs w:val="24"/>
-        </w:rPr>
-        <w:t>Machine Learning Model:</w:t>
-      </w:r>
-    </w:p>
-    <w:p>
-      <w:pPr>
-        <w:spacing w:after="0" w:line="259" w:lineRule="auto"/>
-        <w:ind w:left="0" w:firstLine="0"/>
-        <w:rPr>
-          <w:bCs/>
-          <w:color w:val="FF0000"/>
-          <w:szCs w:val="24"/>
-        </w:rPr>
-      </w:pPr>
-      <w:r>
-        <w:rPr>
-          <w:bCs/>
-          <w:color w:val="FF0000"/>
-          <w:szCs w:val="24"/>
-        </w:rPr>
-        <w:t>The application trains a machine learning model using linear regression to predict the target variable based on the input features. The model is trained on 80% of the data and tested on the remaining 20%. The model performance is evaluated using mean squared error (MSE) and R-squared (R2) score.</w:t>
-      </w:r>
-    </w:p>
-    <w:p>
-      <w:pPr>
-        <w:spacing w:after="0" w:line="259" w:lineRule="auto"/>
-        <w:ind w:left="0" w:firstLine="0"/>
-        <w:rPr>
-          <w:bCs/>
-          <w:color w:val="FF0000"/>
-          <w:szCs w:val="24"/>
-        </w:rPr>
-      </w:pPr>
-    </w:p>
-    <w:p>
-      <w:pPr>
-        <w:spacing w:after="0" w:line="259" w:lineRule="auto"/>
-        <w:ind w:left="0" w:firstLine="0"/>
-        <w:rPr>
-          <w:bCs/>
-          <w:color w:val="FF0000"/>
-          <w:szCs w:val="24"/>
-        </w:rPr>
-      </w:pPr>
-      <w:r>
-        <w:rPr>
-          <w:bCs/>
-          <w:color w:val="FF0000"/>
-          <w:szCs w:val="24"/>
-        </w:rPr>
-        <w:t>MSE: The MSE measures the average squared difference between predicted and actual values. Lower values indicate better model performance. The application displays the MSE value in the GUI.</w:t>
-      </w:r>
-    </w:p>
-    <w:p>
-      <w:pPr>
-        <w:spacing w:after="0" w:line="259" w:lineRule="auto"/>
-        <w:ind w:left="0" w:firstLine="0"/>
-        <w:rPr>
-          <w:bCs/>
-          <w:color w:val="FF0000"/>
-          <w:szCs w:val="24"/>
-        </w:rPr>
-      </w:pPr>
-    </w:p>
-    <w:p>
-      <w:pPr>
-        <w:spacing w:after="0" w:line="259" w:lineRule="auto"/>
-        <w:ind w:left="0" w:firstLine="0"/>
-        <w:rPr>
-          <w:bCs/>
-          <w:color w:val="FF0000"/>
-          <w:szCs w:val="24"/>
-        </w:rPr>
-      </w:pPr>
-      <w:r>
-        <w:rPr>
-          <w:bCs/>
-          <w:color w:val="FF0000"/>
-          <w:szCs w:val="24"/>
-        </w:rPr>
-        <w:t>R2 Score: The R2 score represents the proportion of the variance in the dependent variable that is predictable from the independent variable(s). It ranges from 0 to 1, with higher values indicating better model performance. The application displays the R2 score in the GUI.</w:t>
-      </w:r>
-    </w:p>
-    <w:p>
-      <w:pPr>
-        <w:spacing w:after="0" w:line="259" w:lineRule="auto"/>
-        <w:ind w:left="0" w:firstLine="0"/>
-        <w:rPr>
-          <w:bCs/>
-          <w:color w:val="FF0000"/>
-          <w:szCs w:val="24"/>
-        </w:rPr>
-      </w:pPr>
-    </w:p>
-    <w:p>
-      <w:pPr>
-        <w:spacing w:after="0" w:line="259" w:lineRule="auto"/>
-        <w:ind w:left="0" w:firstLine="0"/>
-        <w:rPr>
-          <w:b/>
-          <w:color w:val="FF0000"/>
-          <w:szCs w:val="24"/>
-        </w:rPr>
-      </w:pPr>
-      <w:r>
-        <w:rPr>
-          <w:b/>
-          <w:color w:val="FF0000"/>
-          <w:szCs w:val="24"/>
-        </w:rPr>
-        <w:t>Conclusion:</w:t>
-      </w:r>
-    </w:p>
-    <w:p>
-      <w:pPr>
-        <w:spacing w:after="0" w:line="259" w:lineRule="auto"/>
-        <w:ind w:left="0" w:firstLine="0"/>
-        <w:rPr>
-          <w:bCs/>
-          <w:color w:val="FF0000"/>
-          <w:szCs w:val="24"/>
-        </w:rPr>
-      </w:pPr>
-      <w:r>
-        <w:rPr>
-          <w:bCs/>
-          <w:color w:val="FF0000"/>
-          <w:szCs w:val="24"/>
-        </w:rPr>
-        <w:t xml:space="preserve">The Diabetes Prediction Project demonstrates the use of </w:t>
-      </w:r>
-      <w:proofErr w:type="spellStart"/>
-      <w:r>
-        <w:rPr>
-          <w:bCs/>
-          <w:color w:val="FF0000"/>
-          <w:szCs w:val="24"/>
-        </w:rPr>
-        <w:t>Tkinter</w:t>
-      </w:r>
-      <w:proofErr w:type="spellEnd"/>
-      <w:r>
-        <w:rPr>
-          <w:bCs/>
-          <w:color w:val="FF0000"/>
-          <w:szCs w:val="24"/>
-        </w:rPr>
-        <w:t xml:space="preserve"> and </w:t>
-      </w:r>
-      <w:proofErr w:type="spellStart"/>
-      <w:r>
-        <w:rPr>
-          <w:bCs/>
-          <w:color w:val="FF0000"/>
-          <w:szCs w:val="24"/>
-        </w:rPr>
-        <w:t>Plotly</w:t>
-      </w:r>
-      <w:proofErr w:type="spellEnd"/>
-      <w:r>
-        <w:rPr>
-          <w:bCs/>
-          <w:color w:val="FF0000"/>
-          <w:szCs w:val="24"/>
-        </w:rPr>
-        <w:t xml:space="preserve"> to build an interactive data analysis application. The application provides various charts and tools to help users visualize and analyze the data, and the machine learning model can predict the target variable based on the input features. The application can be further extended by adding more features, models, and data sources.</w:t>
+          <w:bCs/>
+          <w:color w:val="FF0000"/>
+          <w:szCs w:val="24"/>
+        </w:rPr>
+      </w:pPr>
+      <w:r>
+        <w:rPr>
+          <w:bCs/>
+          <w:color w:val="FF0000"/>
+          <w:szCs w:val="24"/>
+        </w:rPr>
+        <w:t>Learning Experience:</w:t>
       </w:r>
     </w:p>
     <w:p>
@@ -6833,6 +7451,14 @@
           <w:sz w:val="28"/>
         </w:rPr>
       </w:pPr>
+      <w:r>
+        <w:rPr>
+          <w:bCs/>
+          <w:color w:val="FF0000"/>
+          <w:szCs w:val="24"/>
+        </w:rPr>
+        <w:t>To complete the Diabetes Project, computer engineers needed to possess knowledge and skills in Python programming, SQL, and machine learning algorithms. They emphasized continuous learning and seeking help when necessary because the fast-paced nature of technology demands keeping up with constant changes. The project provided valuable experience in developing and implementing a data product, including acquiring and processing data, developing and testing algorithms, and visualizing and reporting data.</w:t>
+      </w:r>
     </w:p>
     <w:p>
       <w:pPr>
@@ -7028,150 +7654,7 @@
       <w:pPr>
         <w:spacing w:after="0" w:line="259" w:lineRule="auto"/>
         <w:ind w:left="0" w:firstLine="0"/>
-        <w:rPr>
-          <w:b/>
-          <w:sz w:val="28"/>
-        </w:rPr>
-      </w:pPr>
-    </w:p>
-    <w:p>
-      <w:pPr>
-        <w:spacing w:after="0" w:line="259" w:lineRule="auto"/>
-        <w:ind w:left="0" w:firstLine="0"/>
-        <w:rPr>
-          <w:b/>
-          <w:sz w:val="28"/>
-        </w:rPr>
-      </w:pPr>
-    </w:p>
-    <w:p>
-      <w:pPr>
-        <w:spacing w:after="0" w:line="259" w:lineRule="auto"/>
-        <w:ind w:left="0" w:firstLine="0"/>
-        <w:rPr>
-          <w:b/>
-          <w:sz w:val="28"/>
-        </w:rPr>
-      </w:pPr>
-    </w:p>
-    <w:p>
-      <w:pPr>
-        <w:spacing w:after="0" w:line="259" w:lineRule="auto"/>
-        <w:ind w:left="0" w:firstLine="0"/>
-        <w:rPr>
-          <w:b/>
-          <w:sz w:val="28"/>
-        </w:rPr>
-      </w:pPr>
-    </w:p>
-    <w:p>
-      <w:pPr>
-        <w:spacing w:after="0" w:line="259" w:lineRule="auto"/>
-        <w:ind w:left="0" w:firstLine="0"/>
-        <w:rPr>
-          <w:b/>
-          <w:sz w:val="28"/>
-        </w:rPr>
-      </w:pPr>
-    </w:p>
-    <w:p>
-      <w:pPr>
-        <w:spacing w:after="0" w:line="259" w:lineRule="auto"/>
-        <w:ind w:left="0" w:firstLine="0"/>
-        <w:rPr>
-          <w:b/>
-          <w:sz w:val="28"/>
-        </w:rPr>
-      </w:pPr>
-    </w:p>
-    <w:p>
-      <w:pPr>
-        <w:spacing w:after="0" w:line="259" w:lineRule="auto"/>
-        <w:ind w:left="0" w:firstLine="0"/>
-        <w:rPr>
-          <w:b/>
-          <w:sz w:val="28"/>
-        </w:rPr>
-      </w:pPr>
-    </w:p>
-    <w:p>
-      <w:pPr>
-        <w:spacing w:after="0" w:line="259" w:lineRule="auto"/>
-        <w:ind w:left="0" w:firstLine="0"/>
-        <w:rPr>
-          <w:b/>
-          <w:sz w:val="28"/>
-        </w:rPr>
-      </w:pPr>
-    </w:p>
-    <w:p>
-      <w:pPr>
-        <w:spacing w:after="0" w:line="259" w:lineRule="auto"/>
-        <w:ind w:left="0" w:firstLine="0"/>
-        <w:rPr>
-          <w:b/>
-          <w:sz w:val="28"/>
-        </w:rPr>
-      </w:pPr>
-    </w:p>
-    <w:p>
-      <w:pPr>
-        <w:spacing w:after="0" w:line="259" w:lineRule="auto"/>
-        <w:ind w:left="0" w:firstLine="0"/>
-        <w:rPr>
-          <w:b/>
-          <w:sz w:val="28"/>
-        </w:rPr>
-      </w:pPr>
-    </w:p>
-    <w:p>
-      <w:pPr>
-        <w:spacing w:after="0" w:line="259" w:lineRule="auto"/>
-        <w:ind w:left="0" w:firstLine="0"/>
-        <w:rPr>
-          <w:b/>
-          <w:sz w:val="28"/>
-        </w:rPr>
-      </w:pPr>
-    </w:p>
-    <w:p>
-      <w:pPr>
-        <w:spacing w:after="0" w:line="259" w:lineRule="auto"/>
-        <w:ind w:left="0" w:firstLine="0"/>
-        <w:rPr>
-          <w:b/>
-          <w:sz w:val="28"/>
-        </w:rPr>
-      </w:pPr>
-    </w:p>
-    <w:p>
-      <w:pPr>
-        <w:spacing w:after="0" w:line="259" w:lineRule="auto"/>
-        <w:ind w:left="0" w:firstLine="0"/>
-        <w:rPr>
-          <w:b/>
-          <w:sz w:val="28"/>
-        </w:rPr>
-      </w:pPr>
-    </w:p>
-    <w:p>
-      <w:pPr>
-        <w:spacing w:after="0" w:line="259" w:lineRule="auto"/>
-        <w:ind w:left="0" w:firstLine="0"/>
-      </w:pPr>
-    </w:p>
-    <w:p>
-      <w:pPr>
-        <w:spacing w:after="0" w:line="259" w:lineRule="auto"/>
-        <w:ind w:left="0" w:firstLine="0"/>
-      </w:pPr>
-      <w:r>
-        <w:rPr>
-          <w:b/>
-          <w:sz w:val="28"/>
-        </w:rPr>
-        <w:t xml:space="preserve"> </w:t>
-      </w:r>
+      </w:pPr>
     </w:p>
     <w:p>
       <w:pPr>
@@ -7194,6 +7677,7 @@
         <w:jc w:val="left"/>
       </w:pPr>
       <w:r>
+        <w:lastRenderedPageBreak/>
         <w:t>Project Purpose</w:t>
       </w:r>
       <w:r>
@@ -7218,7 +7702,19 @@
         <w:ind w:left="-5"/>
       </w:pPr>
       <w:r>
-        <w:t xml:space="preserve">Before the completion of this product, we didn’t have any way of offering financial advising in the cryptocurrency space for our clients. Our software tools were focused solely on the stocks and bonds markets. We were ill equipped to get the data and information we needed to suggest when to buy and sell Bitcoin. This left us at a disadvantage against other companies that were beginning to offer these services. It also left a portion of our customers that wanted to invest in Bitcoin frustrated that we couldn’t accommodate their requests. </w:t>
+        <w:t>Before the completion of this product, we didn</w:t>
+      </w:r>
+      <w:r>
+        <w:t>'</w:t>
+      </w:r>
+      <w:r>
+        <w:t>t have any way of offering financial advising in the cryptocurrency space for our clients. Our software tools were focused solely on the stocks and bonds markets. We were ill equipped to get the data and information we needed to suggest when to buy and sell Bitcoin. This left us at a disadvantage against other companies that were beginning to offer these services. It also left a portion of our customers that wanted to invest in Bitcoin frustrated that we couldn</w:t>
+      </w:r>
+      <w:r>
+        <w:t>'</w:t>
+      </w:r>
+      <w:r>
+        <w:t xml:space="preserve">t accommodate their requests. </w:t>
       </w:r>
     </w:p>
     <w:p>
@@ -7244,7 +7740,13 @@
       </w:r>
       <w:proofErr w:type="gramEnd"/>
       <w:r>
-        <w:t xml:space="preserve"> their portfolios through Bitcoin investments.  The final program was able to meet all the requirements of the end users of the software, our employees. They needed a way to visualize Bitcoin price history to spot trends in the data. This was accomplished by plotting out Bitcoin’s prices on a line graph with the Python library Matplotlib. Additionally daily volume data was another requirement for the program to see the amount of people buying and selling Bitcoin. This shows if interest in Bitcoin is either growing or waning over time. The objective was accomplished </w:t>
+        <w:t xml:space="preserve"> their portfolios through Bitcoin investments. The final program was able to meet all the requirements of the end users of the software, our employees. They needed a way to visualize Bitcoin price history to spot trends in the data. This was accomplished by plotting out Bitcoin</w:t>
+      </w:r>
+      <w:r>
+        <w:t>'</w:t>
+      </w:r>
+      <w:r>
+        <w:t xml:space="preserve">s prices on a line graph with the Python library Matplotlib. Additionally daily volume data was another requirement for the program to see the amount of people buying and selling Bitcoin. This shows if interest in Bitcoin is either growing or waning over time. The objective was accomplished </w:t>
       </w:r>
       <w:proofErr w:type="gramStart"/>
       <w:r>
@@ -7271,7 +7773,7 @@
         <w:ind w:left="-5"/>
         <w:jc w:val="left"/>
       </w:pPr>
-      <w:bookmarkStart w:id="0" w:name="_Toc20347"/>
+      <w:bookmarkStart w:id="1" w:name="_Toc20347"/>
       <w:r>
         <w:t>Datasets</w:t>
       </w:r>
@@ -7281,7 +7783,7 @@
         </w:rPr>
         <w:t xml:space="preserve"> </w:t>
       </w:r>
-      <w:bookmarkEnd w:id="0"/>
+      <w:bookmarkEnd w:id="1"/>
     </w:p>
     <w:p>
       <w:pPr>
@@ -7394,7 +7896,6 @@
         <w:ind w:left="-5"/>
       </w:pPr>
       <w:r>
-        <w:lastRenderedPageBreak/>
         <w:t xml:space="preserve">This raw data included more information than was </w:t>
       </w:r>
       <w:proofErr w:type="gramStart"/>
@@ -7403,7 +7904,10 @@
       </w:r>
       <w:proofErr w:type="gramEnd"/>
       <w:r>
-        <w:t xml:space="preserve"> for our purposes. Thus, a function was created to clean this dataset and create a new one with just the data that was useful for our purposes. This function is the ‘</w:t>
+        <w:t xml:space="preserve"> for our purposes. Thus, a function was created to clean this dataset and create a new one with just the data that was useful for our purposes. This function is the </w:t>
+      </w:r>
+      <w:r>
+        <w:t>'</w:t>
       </w:r>
       <w:proofErr w:type="spellStart"/>
       <w:proofErr w:type="gramStart"/>
@@ -7416,7 +7920,10 @@
       </w:r>
       <w:proofErr w:type="gramEnd"/>
       <w:r>
-        <w:t xml:space="preserve">’ function. </w:t>
+        <w:t>'</w:t>
+      </w:r>
+      <w:r>
+        <w:t xml:space="preserve"> function. </w:t>
       </w:r>
       <w:proofErr w:type="gramStart"/>
       <w:r>
@@ -7532,6 +8039,7 @@
         <w:ind w:left="-5"/>
       </w:pPr>
       <w:r>
+        <w:lastRenderedPageBreak/>
         <w:t xml:space="preserve">It then creates a column using the data index. This was done to make it easier to plot the data with the dates in Matplotlib. After, it creates a new </w:t>
       </w:r>
       <w:proofErr w:type="spellStart"/>
@@ -7559,8 +8067,6 @@
         <w:tblInd w:w="0" w:type="dxa"/>
         <w:tblCellMar>
           <w:top w:w="38" w:type="dxa"/>
-          <w:left w:w="0" w:type="dxa"/>
-          <w:bottom w:w="0" w:type="dxa"/>
           <w:right w:w="2" w:type="dxa"/>
         </w:tblCellMar>
         <w:tblLook w:val="04A0" w:firstRow="1" w:lastRow="0" w:firstColumn="1" w:lastColumn="0" w:noHBand="0" w:noVBand="1"/>
@@ -7724,7 +8230,31 @@
         <w:ind w:left="-5"/>
       </w:pPr>
       <w:r>
-        <w:t xml:space="preserve">Finally, it replaces any null data with the integer ‘-99999’. It’s important that we don’t have any null data when passing this data to Matplotlib and Sci-kit Learn. This ensures that any null data will be treated as an </w:t>
+        <w:t>Finally, it replaces any null data with the integer</w:t>
+      </w:r>
+      <w:r>
+        <w:t>'</w:t>
+      </w:r>
+      <w:r>
+        <w:t>-99999</w:t>
+      </w:r>
+      <w:r>
+        <w:t>'</w:t>
+      </w:r>
+      <w:r>
+        <w:t>. It</w:t>
+      </w:r>
+      <w:r>
+        <w:t>'</w:t>
+      </w:r>
+      <w:r>
+        <w:t>s important that we don</w:t>
+      </w:r>
+      <w:r>
+        <w:t>'</w:t>
+      </w:r>
+      <w:r>
+        <w:t xml:space="preserve">t have any null data when passing this data to Matplotlib and Sci-kit Learn. This ensures that any null data will be treated as an </w:t>
       </w:r>
       <w:proofErr w:type="gramStart"/>
       <w:r>
@@ -7732,7 +8262,13 @@
       </w:r>
       <w:proofErr w:type="gramEnd"/>
       <w:r>
-        <w:t xml:space="preserve"> and we don’t get an errors at runtime. </w:t>
+        <w:t xml:space="preserve"> and we don</w:t>
+      </w:r>
+      <w:r>
+        <w:t>'</w:t>
+      </w:r>
+      <w:r>
+        <w:t xml:space="preserve">t get an errors at runtime. </w:t>
       </w:r>
     </w:p>
     <w:p>
@@ -7899,7 +8435,7 @@
         <w:ind w:left="-5"/>
         <w:jc w:val="left"/>
       </w:pPr>
-      <w:bookmarkStart w:id="1" w:name="_Toc20348"/>
+      <w:bookmarkStart w:id="2" w:name="_Toc20348"/>
       <w:r>
         <w:t>Data Product Code</w:t>
       </w:r>
@@ -7909,7 +8445,7 @@
         </w:rPr>
         <w:t xml:space="preserve"> </w:t>
       </w:r>
-      <w:bookmarkEnd w:id="1"/>
+      <w:bookmarkEnd w:id="2"/>
     </w:p>
     <w:p>
       <w:pPr>
@@ -8240,84 +8776,92 @@
           <w:sz w:val="18"/>
           <w:lang w:val="it-IT"/>
         </w:rPr>
-        <w:t xml:space="preserve">  dataFrame['HL_PCT'] = (dataFrame['High'] - dataFrame['Last']) / dataFrame['Last'] * 100   dataFrame['Date'] = dataFrame.index </w:t>
-      </w:r>
-    </w:p>
-    <w:p>
-      <w:pPr>
-        <w:spacing w:after="51" w:line="240" w:lineRule="auto"/>
-        <w:ind w:left="-5" w:right="2806"/>
-      </w:pPr>
+        <w:t xml:space="preserve">  </w:t>
+      </w:r>
       <w:r>
         <w:rPr>
           <w:rFonts w:ascii="Calibri" w:eastAsia="Calibri" w:hAnsi="Calibri" w:cs="Calibri"/>
           <w:sz w:val="18"/>
           <w:lang w:val="it-IT"/>
         </w:rPr>
-        <w:t xml:space="preserve">  </w:t>
-      </w:r>
-      <w:proofErr w:type="spellStart"/>
+        <w:t xml:space="preserve">dataFrame['HL_PCT'] = (dataFrame['High'] - dataFrame['Last']) / dataFrame['Last'] * 100   dataFrame['Date'] = dataFrame.index </w:t>
+      </w:r>
+    </w:p>
+    <w:p>
+      <w:pPr>
+        <w:spacing w:after="51" w:line="240" w:lineRule="auto"/>
+        <w:ind w:left="-5" w:right="2806"/>
+      </w:pPr>
       <w:r>
         <w:rPr>
           <w:rFonts w:ascii="Calibri" w:eastAsia="Calibri" w:hAnsi="Calibri" w:cs="Calibri"/>
           <w:sz w:val="18"/>
-        </w:rPr>
-        <w:t>dataFrame</w:t>
-      </w:r>
-      <w:proofErr w:type="spellEnd"/>
+          <w:lang w:val="it-IT"/>
+        </w:rPr>
+        <w:t xml:space="preserve">  </w:t>
+      </w:r>
+      <w:proofErr w:type="spellStart"/>
       <w:r>
         <w:rPr>
           <w:rFonts w:ascii="Calibri" w:eastAsia="Calibri" w:hAnsi="Calibri" w:cs="Calibri"/>
           <w:sz w:val="18"/>
         </w:rPr>
-        <w:t xml:space="preserve"> = </w:t>
-      </w:r>
-      <w:proofErr w:type="spellStart"/>
+        <w:t>dataFrame</w:t>
+      </w:r>
+      <w:proofErr w:type="spellEnd"/>
       <w:r>
         <w:rPr>
           <w:rFonts w:ascii="Calibri" w:eastAsia="Calibri" w:hAnsi="Calibri" w:cs="Calibri"/>
           <w:sz w:val="18"/>
         </w:rPr>
-        <w:t>dataFrame</w:t>
-      </w:r>
-      <w:proofErr w:type="spellEnd"/>
+        <w:t xml:space="preserve"> = </w:t>
+      </w:r>
+      <w:proofErr w:type="spellStart"/>
       <w:r>
         <w:rPr>
           <w:rFonts w:ascii="Calibri" w:eastAsia="Calibri" w:hAnsi="Calibri" w:cs="Calibri"/>
           <w:sz w:val="18"/>
         </w:rPr>
-        <w:t xml:space="preserve">[['Date', 'High', 'Low', 'HL_PCT', 'Last', 'Volume']]   </w:t>
-      </w:r>
-      <w:proofErr w:type="spellStart"/>
+        <w:t>dataFrame</w:t>
+      </w:r>
+      <w:proofErr w:type="spellEnd"/>
       <w:r>
         <w:rPr>
           <w:rFonts w:ascii="Calibri" w:eastAsia="Calibri" w:hAnsi="Calibri" w:cs="Calibri"/>
           <w:sz w:val="18"/>
         </w:rPr>
-        <w:t>dataFrame.fillna</w:t>
-      </w:r>
-      <w:proofErr w:type="spellEnd"/>
+        <w:t xml:space="preserve">[['Date', 'High', 'Low', 'HL_PCT', 'Last', 'Volume']]   </w:t>
+      </w:r>
+      <w:proofErr w:type="spellStart"/>
       <w:r>
         <w:rPr>
           <w:rFonts w:ascii="Calibri" w:eastAsia="Calibri" w:hAnsi="Calibri" w:cs="Calibri"/>
           <w:sz w:val="18"/>
         </w:rPr>
-        <w:t xml:space="preserve">(-99999, </w:t>
-      </w:r>
-      <w:proofErr w:type="spellStart"/>
+        <w:t>dataFrame.fillna</w:t>
+      </w:r>
+      <w:proofErr w:type="spellEnd"/>
       <w:r>
         <w:rPr>
           <w:rFonts w:ascii="Calibri" w:eastAsia="Calibri" w:hAnsi="Calibri" w:cs="Calibri"/>
           <w:sz w:val="18"/>
         </w:rPr>
-        <w:t>inplace</w:t>
-      </w:r>
-      <w:proofErr w:type="spellEnd"/>
+        <w:t xml:space="preserve">(-99999, </w:t>
+      </w:r>
+      <w:proofErr w:type="spellStart"/>
       <w:r>
         <w:rPr>
           <w:rFonts w:ascii="Calibri" w:eastAsia="Calibri" w:hAnsi="Calibri" w:cs="Calibri"/>
           <w:sz w:val="18"/>
         </w:rPr>
+        <w:t>inplace</w:t>
+      </w:r>
+      <w:proofErr w:type="spellEnd"/>
+      <w:r>
+        <w:rPr>
+          <w:rFonts w:ascii="Calibri" w:eastAsia="Calibri" w:hAnsi="Calibri" w:cs="Calibri"/>
+          <w:sz w:val="18"/>
+        </w:rPr>
         <w:t xml:space="preserve">=True) </w:t>
       </w:r>
     </w:p>
@@ -8336,7 +8880,6 @@
         <w:ind w:left="-5"/>
       </w:pPr>
       <w:r>
-        <w:lastRenderedPageBreak/>
         <w:t xml:space="preserve">My predictive method was where I created and trained the classifier. The </w:t>
       </w:r>
       <w:proofErr w:type="spellStart"/>
@@ -8345,7 +8888,31 @@
       </w:r>
       <w:proofErr w:type="spellEnd"/>
       <w:r>
-        <w:t xml:space="preserve"> function accomplished the bulk of the analysis done with the machine learning algorithm. I determined my ‘label’, which was my ‘y’ value, would be the Last Price data column. That would be what I was predicting, </w:t>
+        <w:t xml:space="preserve"> function accomplished the bulk of the analysis done with the machine learning algorithm. I determined my </w:t>
+      </w:r>
+      <w:r>
+        <w:t>'</w:t>
+      </w:r>
+      <w:r>
+        <w:t>label</w:t>
+      </w:r>
+      <w:r>
+        <w:t>'</w:t>
+      </w:r>
+      <w:r>
+        <w:t xml:space="preserve">, which was my </w:t>
+      </w:r>
+      <w:r>
+        <w:t>'</w:t>
+      </w:r>
+      <w:r>
+        <w:t>y</w:t>
+      </w:r>
+      <w:r>
+        <w:t>'</w:t>
+      </w:r>
+      <w:r>
+        <w:t xml:space="preserve"> value, would be the Last Price data column. That would be what I was predicting, </w:t>
       </w:r>
       <w:proofErr w:type="gramStart"/>
       <w:r>
@@ -8353,7 +8920,19 @@
       </w:r>
       <w:proofErr w:type="gramEnd"/>
       <w:r>
-        <w:t xml:space="preserve"> my future prices. My ‘X’ value was the features that I would use to train my classifier. </w:t>
+        <w:t xml:space="preserve"> my future prices. My </w:t>
+      </w:r>
+      <w:r>
+        <w:t>'</w:t>
+      </w:r>
+      <w:r>
+        <w:t>X</w:t>
+      </w:r>
+      <w:r>
+        <w:t>'</w:t>
+      </w:r>
+      <w:r>
+        <w:t xml:space="preserve"> value was the features that I would use to train my classifier. </w:t>
       </w:r>
     </w:p>
     <w:p>
@@ -8372,8 +8951,6 @@
         <w:tblInd w:w="0" w:type="dxa"/>
         <w:tblCellMar>
           <w:top w:w="35" w:type="dxa"/>
-          <w:left w:w="0" w:type="dxa"/>
-          <w:bottom w:w="0" w:type="dxa"/>
           <w:right w:w="2" w:type="dxa"/>
         </w:tblCellMar>
         <w:tblLook w:val="04A0" w:firstRow="1" w:lastRow="0" w:firstColumn="1" w:lastColumn="0" w:noHBand="0" w:noVBand="1"/>
@@ -8411,6 +8988,7 @@
                 <w:rFonts w:ascii="Calibri" w:eastAsia="Calibri" w:hAnsi="Calibri" w:cs="Calibri"/>
                 <w:sz w:val="18"/>
               </w:rPr>
+              <w:lastRenderedPageBreak/>
               <w:t xml:space="preserve">  X = </w:t>
             </w:r>
             <w:proofErr w:type="spellStart"/>
@@ -8832,12 +9410,21 @@
       <w:proofErr w:type="spellStart"/>
       <w:proofErr w:type="gramStart"/>
       <w:r>
-        <w:t>it’s</w:t>
+        <w:t>it</w:t>
+      </w:r>
+      <w:r>
+        <w:t>'</w:t>
+      </w:r>
+      <w:r>
+        <w:t>s</w:t>
       </w:r>
       <w:proofErr w:type="spellEnd"/>
       <w:proofErr w:type="gramEnd"/>
       <w:r>
-        <w:t xml:space="preserve"> accuracy. Finally, it outputs predicted data into the ‘</w:t>
+        <w:t xml:space="preserve"> accuracy. Finally, it outputs predicted data into the </w:t>
+      </w:r>
+      <w:r>
+        <w:t>'</w:t>
       </w:r>
       <w:proofErr w:type="spellStart"/>
       <w:r>
@@ -9437,7 +10024,7 @@
         <w:ind w:left="-5"/>
         <w:jc w:val="left"/>
       </w:pPr>
-      <w:bookmarkStart w:id="2" w:name="_Toc20349"/>
+      <w:bookmarkStart w:id="3" w:name="_Toc20349"/>
       <w:r>
         <w:t>Hypothesis Verification</w:t>
       </w:r>
@@ -9447,7 +10034,7 @@
         </w:rPr>
         <w:t xml:space="preserve"> </w:t>
       </w:r>
-      <w:bookmarkEnd w:id="2"/>
+      <w:bookmarkEnd w:id="3"/>
     </w:p>
     <w:p>
       <w:pPr>
@@ -9501,7 +10088,7 @@
         <w:ind w:left="-5"/>
         <w:jc w:val="left"/>
       </w:pPr>
-      <w:bookmarkStart w:id="3" w:name="_Toc20350"/>
+      <w:bookmarkStart w:id="4" w:name="_Toc20350"/>
       <w:r>
         <w:t>Effective Visualizations and Reporting</w:t>
       </w:r>
@@ -9511,7 +10098,7 @@
         </w:rPr>
         <w:t xml:space="preserve"> </w:t>
       </w:r>
-      <w:bookmarkEnd w:id="3"/>
+      <w:bookmarkEnd w:id="4"/>
     </w:p>
     <w:p>
       <w:pPr>
@@ -9644,7 +10231,7 @@
         <w:ind w:left="-5"/>
         <w:jc w:val="left"/>
       </w:pPr>
-      <w:bookmarkStart w:id="4" w:name="_Toc20351"/>
+      <w:bookmarkStart w:id="5" w:name="_Toc20351"/>
       <w:r>
         <w:t>Accuracy Analysis</w:t>
       </w:r>
@@ -9654,7 +10241,7 @@
         </w:rPr>
         <w:t xml:space="preserve"> </w:t>
       </w:r>
-      <w:bookmarkEnd w:id="4"/>
+      <w:bookmarkEnd w:id="5"/>
     </w:p>
     <w:p>
       <w:pPr>
@@ -9681,13 +10268,11 @@
       <w:r>
         <w:t xml:space="preserve"> that provides a measure of how well observed outcomes are replicated by the model. This function is called </w:t>
       </w:r>
-      <w:proofErr w:type="gramStart"/>
-      <w:r>
-        <w:t>score(</w:t>
-      </w:r>
-      <w:proofErr w:type="gramEnd"/>
-      <w:r>
-        <w:t xml:space="preserve">) and it returns the coefficient of determination. Once the training and testing dataset is determined, the classifier fits the training data and runs the score function on the test data: </w:t>
+      <w:r>
+        <w:t xml:space="preserve">Score </w:t>
+      </w:r>
+      <w:r>
+        <w:t xml:space="preserve">() and it returns the coefficient of determination. Once the training and testing dataset is determined, the classifier fits the training data and runs the score function on the test data: </w:t>
       </w:r>
     </w:p>
     <w:p>
@@ -9706,8 +10291,6 @@
         <w:tblInd w:w="0" w:type="dxa"/>
         <w:tblCellMar>
           <w:top w:w="35" w:type="dxa"/>
-          <w:left w:w="0" w:type="dxa"/>
-          <w:bottom w:w="0" w:type="dxa"/>
           <w:right w:w="4" w:type="dxa"/>
         </w:tblCellMar>
         <w:tblLook w:val="04A0" w:firstRow="1" w:lastRow="0" w:firstColumn="1" w:lastColumn="0" w:noHBand="0" w:noVBand="1"/>
@@ -10066,7 +10649,13 @@
         <w:ind w:left="-5"/>
       </w:pPr>
       <w:r>
-        <w:t xml:space="preserve">This score will give you a number that shows how accurate the model is at predicting observed outcomes. Bitcoin is a very volatile asset. Using this model to try and predict future prices is difficult considering the environment. This causes the future price set to somewhat resemble the price set that the classifier was trained on. </w:t>
+        <w:t xml:space="preserve">This </w:t>
+      </w:r>
+      <w:r>
+        <w:t>S</w:t>
+      </w:r>
+      <w:r>
+        <w:t xml:space="preserve">core will give you a number that shows how accurate the model is at predicting observed outcomes. Bitcoin is a very volatile asset. Using this model to try and predict future prices is difficult considering the environment. This causes the future price set to somewhat resemble the price set that the classifier was trained on. </w:t>
       </w:r>
     </w:p>
     <w:p>
@@ -10085,7 +10674,7 @@
         <w:ind w:left="-5"/>
         <w:jc w:val="left"/>
       </w:pPr>
-      <w:bookmarkStart w:id="5" w:name="_Toc20352"/>
+      <w:bookmarkStart w:id="6" w:name="_Toc20352"/>
       <w:r>
         <w:t>Application Testing</w:t>
       </w:r>
@@ -10095,7 +10684,7 @@
         </w:rPr>
         <w:t xml:space="preserve"> </w:t>
       </w:r>
-      <w:bookmarkEnd w:id="5"/>
+      <w:bookmarkEnd w:id="6"/>
     </w:p>
     <w:p>
       <w:pPr>
@@ -10442,7 +11031,7 @@
         <w:ind w:left="-5"/>
         <w:jc w:val="left"/>
       </w:pPr>
-      <w:bookmarkStart w:id="6" w:name="_Toc20353"/>
+      <w:bookmarkStart w:id="7" w:name="_Toc20353"/>
       <w:r>
         <w:t>Application Files</w:t>
       </w:r>
@@ -10452,7 +11041,7 @@
         </w:rPr>
         <w:t xml:space="preserve"> </w:t>
       </w:r>
-      <w:bookmarkEnd w:id="6"/>
+      <w:bookmarkEnd w:id="7"/>
     </w:p>
     <w:p>
       <w:pPr>
@@ -10627,7 +11216,7 @@
         <w:ind w:left="-5"/>
         <w:jc w:val="left"/>
       </w:pPr>
-      <w:bookmarkStart w:id="7" w:name="_Toc20354"/>
+      <w:bookmarkStart w:id="8" w:name="_Toc20354"/>
       <w:r>
         <w:t>User’s Guide</w:t>
       </w:r>
@@ -10637,7 +11226,7 @@
         </w:rPr>
         <w:t xml:space="preserve"> </w:t>
       </w:r>
-      <w:bookmarkEnd w:id="7"/>
+      <w:bookmarkEnd w:id="8"/>
     </w:p>
     <w:p>
       <w:pPr>
@@ -11148,7 +11737,7 @@
         <w:ind w:left="-5"/>
         <w:jc w:val="left"/>
       </w:pPr>
-      <w:bookmarkStart w:id="8" w:name="_Toc20355"/>
+      <w:bookmarkStart w:id="9" w:name="_Toc20355"/>
       <w:r>
         <w:t>Summation of Learning Experience</w:t>
       </w:r>
@@ -11158,7 +11747,7 @@
         </w:rPr>
         <w:t xml:space="preserve"> </w:t>
       </w:r>
-      <w:bookmarkEnd w:id="8"/>
+      <w:bookmarkEnd w:id="9"/>
     </w:p>
     <w:p>
       <w:pPr>
@@ -16453,6 +17042,7 @@
   <w:style w:type="character" w:default="1" w:styleId="DefaultParagraphFont">
     <w:name w:val="Default Paragraph Font"/>
     <w:uiPriority w:val="1"/>
+    <w:semiHidden/>
     <w:unhideWhenUsed/>
   </w:style>
   <w:style w:type="table" w:default="1" w:styleId="TableNormal">

</xml_diff>

<commit_message>
Update C964 Capstone Diabetes Machine Learning Project Template.docx
</commit_message>
<xml_diff>
--- a/Documentation/C964 Capstone Diabetes Machine Learning Project Template.docx
+++ b/Documentation/C964 Capstone Diabetes Machine Learning Project Template.docx
@@ -9185,7 +9185,7 @@
           </mc:Choice>
           <mc:Fallback>
             <w:pict>
-              <v:shapetype w14:anchorId="2D391751" id="_x0000_t75" coordsize="21600,21600" o:spt="75" o:preferrelative="t" path="m@4@5l@4@11@9@11@9@5xe" filled="f" stroked="f">
+              <v:shapetype w14:anchorId="2564A32D" id="_x0000_t75" coordsize="21600,21600" o:spt="75" o:preferrelative="t" path="m@4@5l@4@11@9@11@9@5xe" filled="f" stroked="f">
                 <v:stroke joinstyle="miter"/>
                 <v:formulas>
                   <v:f eqn="if lineDrawn pixelLineWidth 0"/>
@@ -9249,7 +9249,7 @@
           </mc:Choice>
           <mc:Fallback>
             <w:pict>
-              <v:shape w14:anchorId="4F733567" id="Ink 8" o:spid="_x0000_s1026" type="#_x0000_t75" style="position:absolute;margin-left:-182pt;margin-top:15.3pt;width:5.7pt;height:5.7pt;z-index:251661312;visibility:visible;mso-wrap-style:square;mso-wrap-distance-left:9pt;mso-wrap-distance-top:0;mso-wrap-distance-right:9pt;mso-wrap-distance-bottom:0;mso-position-horizontal:absolute;mso-position-horizontal-relative:text;mso-position-vertical:absolute;mso-position-vertical-relative:text" o:gfxdata="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">
+              <v:shape w14:anchorId="1662C4CD" id="Ink 8" o:spid="_x0000_s1026" type="#_x0000_t75" style="position:absolute;margin-left:-182pt;margin-top:15.3pt;width:5.7pt;height:5.7pt;z-index:251661312;visibility:visible;mso-wrap-style:square;mso-wrap-distance-left:9pt;mso-wrap-distance-top:0;mso-wrap-distance-right:9pt;mso-wrap-distance-bottom:0;mso-position-horizontal:absolute;mso-position-horizontal-relative:text;mso-position-vertical:absolute;mso-position-vertical-relative:text" o:gfxdata="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">
                 <v:imagedata r:id="rId24" o:title=""/>
               </v:shape>
             </w:pict>
@@ -9358,7 +9358,31 @@
         <w:rPr>
           <w:color w:val="FF0000"/>
         </w:rPr>
-        <w:t>Diabetes is a prevalent health condition affecting millions of people worldwide, posing a significant burden on healthcare systems and patients alike. The rapid advancement of machine learning technologies presents an opportunity to revolutionize diabetes treatment and management. The proposed project aims to develop a machine learning-based application that predicts diabetes risk and optimizes treatment plans for patients. By leveraging Python and relevant libraries such as pandas and scikit-learn, our skilled development team will create an innovative solution to improve patient outcomes and streamline XYZ Research's efforts in developing novel diabetes therapies.</w:t>
+        <w:t xml:space="preserve">Diabetes is a prevalent health condition affecting millions worldwide, </w:t>
+      </w:r>
+      <w:r>
+        <w:rPr>
+          <w:color w:val="FF0000"/>
+        </w:rPr>
+        <w:t>significantly burdening</w:t>
+      </w:r>
+      <w:r>
+        <w:rPr>
+          <w:color w:val="FF0000"/>
+        </w:rPr>
+        <w:t xml:space="preserve"> healthcare systems and patients. The rapid advancement of machine learning technologies presents an opportunity to revolutionize diabetes treatment and management. The proposed project aims to develop a machine learning-based application that predicts diabetes risk and optimizes </w:t>
+      </w:r>
+      <w:r>
+        <w:rPr>
+          <w:color w:val="FF0000"/>
+        </w:rPr>
+        <w:t>patient treatment plan</w:t>
+      </w:r>
+      <w:r>
+        <w:rPr>
+          <w:color w:val="FF0000"/>
+        </w:rPr>
+        <w:t>s. By leveraging Python and relevant libraries such as pandas and scikit-learn, our skilled development team will create an innovative solution to improve patient outcomes and streamline XYZ Research's efforts in developing novel diabetes therapies.</w:t>
       </w:r>
     </w:p>
     <w:p>
@@ -9420,7 +9444,19 @@
         <w:rPr>
           <w:color w:val="FF0000"/>
         </w:rPr>
-        <w:t>iabetes, optimize treatment plans, and enhance medical professionals' decision-making capabilities. By acquiring and processing relevant data sources, we will train machine learning models to make reliable predictions and treatment recommendations. The application will feature a user-friendly interface, integrating the machine learning models and providing data visualization and reporting features.</w:t>
+        <w:t xml:space="preserve">iabetes, optimize treatment plans, and enhance medical professionals' decision-making capabilities. </w:t>
+      </w:r>
+      <w:r>
+        <w:rPr>
+          <w:color w:val="FF0000"/>
+        </w:rPr>
+        <w:t>We will train machine learning models to make reliable predictions and treatment recommendations by acquiring and processing relevant data source</w:t>
+      </w:r>
+      <w:r>
+        <w:rPr>
+          <w:color w:val="FF0000"/>
+        </w:rPr>
+        <w:t>s. The application will feature a user-friendly interface, integrating the machine learning models and providing data visualization and reporting features.</w:t>
       </w:r>
     </w:p>
     <w:p>
@@ -9470,7 +9506,55 @@
         <w:rPr>
           <w:color w:val="FF0000"/>
         </w:rPr>
-        <w:t>The implementation plan consists of several phases, including project initiation, data acquisition, model development, application development, testing, deployment, and maintenance. A rigorous evaluation plan will be put in place to ensure the application's effectiveness, usability, and impact on patient outcomes. The project is expected to be completed within six months, with a total upfront cost of $75,000 and annual maintenance costs of $5,000.</w:t>
+        <w:t>The implementation plan consists of several phases</w:t>
+      </w:r>
+      <w:r>
+        <w:rPr>
+          <w:color w:val="FF0000"/>
+        </w:rPr>
+        <w:t>:</w:t>
+      </w:r>
+      <w:r>
+        <w:rPr>
+          <w:color w:val="FF0000"/>
+        </w:rPr>
+        <w:t xml:space="preserve"> project initiation, data acquisition, model development, application development, testing, deployment, and maintenance</w:t>
+      </w:r>
+      <w:r>
+        <w:rPr>
+          <w:color w:val="FF0000"/>
+        </w:rPr>
+        <w:t xml:space="preserve">. </w:t>
+      </w:r>
+      <w:r>
+        <w:rPr>
+          <w:color w:val="FF0000"/>
+        </w:rPr>
+        <w:t>We'll establish a rigorous evaluation plan to ensure the application's effectiveness, usability, and impact on patient outcomes.</w:t>
+      </w:r>
+      <w:r>
+        <w:rPr>
+          <w:color w:val="FF0000"/>
+        </w:rPr>
+        <w:t xml:space="preserve"> </w:t>
+      </w:r>
+      <w:r>
+        <w:rPr>
+          <w:color w:val="FF0000"/>
+        </w:rPr>
+        <w:t xml:space="preserve">We expect to complete the project within six months, </w:t>
+      </w:r>
+      <w:r>
+        <w:rPr>
+          <w:color w:val="FF0000"/>
+        </w:rPr>
+        <w:t>with</w:t>
+      </w:r>
+      <w:r>
+        <w:rPr>
+          <w:color w:val="FF0000"/>
+        </w:rPr>
+        <w:t xml:space="preserve"> an upfront cost of $75,000 and annual maintenance costs of $5,000.</w:t>
       </w:r>
     </w:p>
     <w:p>
@@ -9568,7 +9652,19 @@
         <w:rPr>
           <w:color w:val="FF0000"/>
         </w:rPr>
-        <w:t xml:space="preserve">Upon successful completion and deployment, the application will not only benefit the patients but also streamline the process for medical professionals, allowing them to focus on providing optimal care. The long-term impact of this project will be substantial, enhancing XYZ Research's reputation as a leader in innovative diabetes research and setting a new standard for diabetes management using machine learning technologies. By prioritizing the needs of patients and leveraging cutting-edge technology, the proposed project will undoubtedly contribute to a brighter future for those living with </w:t>
+        <w:t xml:space="preserve">Upon successful completion and deployment, the application will </w:t>
+      </w:r>
+      <w:r>
+        <w:rPr>
+          <w:color w:val="FF0000"/>
+        </w:rPr>
+        <w:t>benefit the patients and</w:t>
+      </w:r>
+      <w:r>
+        <w:rPr>
+          <w:color w:val="FF0000"/>
+        </w:rPr>
+        <w:t xml:space="preserve"> streamline the process for medical professionals, allowing them to focus on providing optimal care. The long-term impact of this project will be substantial, enhancing XYZ Research's reputation as a leader in innovative diabetes research and setting a new standard for diabetes management using machine learning technologies. By prioritizing the needs of patients and leveraging cutting-edge technology, the proposed project will undoubtedly contribute to a brighter future for those living with </w:t>
       </w:r>
       <w:r>
         <w:rPr>
@@ -9610,12 +9706,32 @@
           <w:color w:val="FF0000"/>
         </w:rPr>
       </w:pPr>
-      <w:r>
+    </w:p>
+    <w:p>
+      <w:pPr>
+        <w:pStyle w:val="NoSpacing"/>
         <w:rPr>
           <w:b/>
           <w:bCs/>
           <w:color w:val="FF0000"/>
         </w:rPr>
+      </w:pPr>
+    </w:p>
+    <w:p>
+      <w:pPr>
+        <w:pStyle w:val="NoSpacing"/>
+        <w:rPr>
+          <w:b/>
+          <w:bCs/>
+          <w:color w:val="FF0000"/>
+        </w:rPr>
+      </w:pPr>
+      <w:r>
+        <w:rPr>
+          <w:b/>
+          <w:bCs/>
+          <w:color w:val="FF0000"/>
+        </w:rPr>
         <w:t xml:space="preserve">Project Outcomes </w:t>
       </w:r>
     </w:p>
@@ -9640,43 +9756,121 @@
         <w:rPr>
           <w:color w:val="FF0000"/>
         </w:rPr>
-        <w:t>The project will produce various deliverables, which can be grouped into two categories: Project Deliverables and Product Deliverables. In the first category, each phase of the project methodology will generate one or more deliverables, usually used as input for the subsequent phase. The initial phase will yield a requirements document outlining the essential features the final project must possess. A scope statement will also be established to clarify the features to be implemented and those beyond the project's scope, such as specific diet recommendations.</w:t>
-      </w:r>
-    </w:p>
-    <w:p>
-      <w:pPr>
-        <w:pStyle w:val="NoSpacing"/>
-        <w:rPr>
-          <w:color w:val="FF0000"/>
-        </w:rPr>
-      </w:pPr>
-    </w:p>
-    <w:p>
-      <w:pPr>
-        <w:pStyle w:val="NoSpacing"/>
-        <w:rPr>
-          <w:color w:val="FF0000"/>
-        </w:rPr>
-      </w:pPr>
-      <w:r>
-        <w:rPr>
-          <w:color w:val="FF0000"/>
-        </w:rPr>
-        <w:t>The subsequent phases will generate documents associated with the program's design, including a flow chart illustrating the code's structure and module interaction, and a wireframe to visualize the app's user interface. A testing plan will be created to ensure the next phase is ready to begin producing the code.</w:t>
-      </w:r>
-    </w:p>
-    <w:p>
-      <w:pPr>
-        <w:pStyle w:val="NoSpacing"/>
-        <w:rPr>
-          <w:color w:val="FF0000"/>
-        </w:rPr>
-      </w:pPr>
-      <w:r>
-        <w:rPr>
-          <w:color w:val="FF0000"/>
-        </w:rPr>
-        <w:t>Product Deliverables will be produced in the following phases, such as the program's source code modules built during the Implementation phase, and the final integrated and tested app after the Integration and Testing phase. The completed app will feature a user-friendly interface and a comprehensive database of diabetes management resources.</w:t>
+        <w:t>The project will produce various deliverables grouped into two categories: Project Deliverables and Product Deliverables. In the first category, each p</w:t>
+      </w:r>
+      <w:r>
+        <w:rPr>
+          <w:color w:val="FF0000"/>
+        </w:rPr>
+        <w:t>roject methodology phase</w:t>
+      </w:r>
+      <w:r>
+        <w:rPr>
+          <w:color w:val="FF0000"/>
+        </w:rPr>
+        <w:t xml:space="preserve"> will generate one or more deliverables, usually used as input for the subsequent </w:t>
+      </w:r>
+      <w:r>
+        <w:rPr>
+          <w:color w:val="FF0000"/>
+        </w:rPr>
+        <w:t>stag</w:t>
+      </w:r>
+      <w:r>
+        <w:rPr>
+          <w:color w:val="FF0000"/>
+        </w:rPr>
+        <w:t xml:space="preserve">e. The initial phase will yield a requirements document outlining the essential features the final project must possess. </w:t>
+      </w:r>
+      <w:r>
+        <w:rPr>
+          <w:color w:val="FF0000"/>
+        </w:rPr>
+        <w:t xml:space="preserve">We'll create a scope statement </w:t>
+      </w:r>
+      <w:r>
+        <w:rPr>
+          <w:color w:val="FF0000"/>
+        </w:rPr>
+        <w:t>defining the elements to be implemented and thos</w:t>
+      </w:r>
+      <w:r>
+        <w:rPr>
+          <w:color w:val="FF0000"/>
+        </w:rPr>
+        <w:t>e beyond the project's scope, such as providing specific diet recommendations.</w:t>
+      </w:r>
+    </w:p>
+    <w:p>
+      <w:pPr>
+        <w:pStyle w:val="NoSpacing"/>
+        <w:rPr>
+          <w:color w:val="FF0000"/>
+        </w:rPr>
+      </w:pPr>
+    </w:p>
+    <w:p>
+      <w:pPr>
+        <w:pStyle w:val="NoSpacing"/>
+        <w:rPr>
+          <w:color w:val="FF0000"/>
+        </w:rPr>
+      </w:pPr>
+      <w:r>
+        <w:rPr>
+          <w:color w:val="FF0000"/>
+        </w:rPr>
+        <w:t>The subsequent phases will generate documents associated with the program's design, including a flow chart illustrating the code's structure and module interaction and a wireframe to visualize the app's user interface</w:t>
+      </w:r>
+      <w:r>
+        <w:rPr>
+          <w:color w:val="FF0000"/>
+        </w:rPr>
+        <w:t xml:space="preserve">. </w:t>
+      </w:r>
+      <w:r>
+        <w:rPr>
+          <w:color w:val="FF0000"/>
+        </w:rPr>
+        <w:t xml:space="preserve">We'll create a testing plan to ensure that the next phase </w:t>
+      </w:r>
+      <w:r>
+        <w:rPr>
+          <w:color w:val="00B050"/>
+        </w:rPr>
+        <w:t xml:space="preserve">is prepared </w:t>
+      </w:r>
+      <w:r>
+        <w:rPr>
+          <w:color w:val="FF0000"/>
+        </w:rPr>
+        <w:t>to produce the code.</w:t>
+      </w:r>
+    </w:p>
+    <w:p>
+      <w:pPr>
+        <w:pStyle w:val="NoSpacing"/>
+        <w:rPr>
+          <w:color w:val="FF0000"/>
+        </w:rPr>
+      </w:pPr>
+      <w:r>
+        <w:rPr>
+          <w:color w:val="FF0000"/>
+        </w:rPr>
+        <w:t>We'll produce the Product Deliverables in two phases: the program's source code modules during the Implementation phase and the final integrated and tested app after the Integration and Testing phase.</w:t>
+      </w:r>
+      <w:r>
+        <w:rPr>
+          <w:color w:val="FF0000"/>
+        </w:rPr>
+        <w:t xml:space="preserve"> </w:t>
+      </w:r>
+      <w:r>
+        <w:rPr>
+          <w:color w:val="FF0000"/>
+        </w:rPr>
+        <w:t>The completed app will feature a user-friendly interface and a comprehensive database of diabetes management resources.</w:t>
       </w:r>
     </w:p>
     <w:p>
@@ -9726,7 +9920,7 @@
         <w:rPr>
           <w:color w:val="FF0000"/>
         </w:rPr>
-        <w:t>Once the product is developed, it will be integrated into the production environment. The plan for this is as follows:</w:t>
+        <w:t>After developing the product, we'll integrate it into the production environment following this plan:</w:t>
       </w:r>
     </w:p>
     <w:p>
@@ -9752,7 +9946,93 @@
         <w:rPr>
           <w:color w:val="FF0000"/>
         </w:rPr>
-        <w:t>Strategy for implementation – The app will be designed from the start to work seamlessly with existing healthcare systems and user workflows. This ensures smooth installation onto existing devices without interrupting current programs. The app's design will facilitate integration with existing workflows, making it easier for users to transition to the new diabetes management tool.</w:t>
+        <w:t xml:space="preserve">Implementation Strategy – We'll design the app to work seamlessly with existing healthcare systems and user workflows. This design ensures </w:t>
+      </w:r>
+      <w:proofErr w:type="gramStart"/>
+      <w:r>
+        <w:rPr>
+          <w:color w:val="FF0000"/>
+        </w:rPr>
+        <w:t>a smooth</w:t>
+      </w:r>
+      <w:proofErr w:type="gramEnd"/>
+      <w:r>
+        <w:rPr>
+          <w:color w:val="FF0000"/>
+        </w:rPr>
+        <w:t xml:space="preserve"> installation onto existing devices without interrupting current programs. The</w:t>
+      </w:r>
+      <w:r>
+        <w:rPr>
+          <w:color w:val="FF0000"/>
+        </w:rPr>
+        <w:t xml:space="preserve"> computer application</w:t>
+      </w:r>
+      <w:r>
+        <w:rPr>
+          <w:color w:val="FF0000"/>
+        </w:rPr>
+        <w:t xml:space="preserve">'s </w:t>
+      </w:r>
+      <w:r>
+        <w:rPr>
+          <w:color w:val="FF0000"/>
+        </w:rPr>
+        <w:t>pla</w:t>
+      </w:r>
+      <w:r>
+        <w:rPr>
+          <w:color w:val="FF0000"/>
+        </w:rPr>
+        <w:t>n will also facilitate integration with existing workflows, making it easier for users to transition to the new diabetes management tool.</w:t>
+      </w:r>
+      <w:r>
+        <w:rPr>
+          <w:color w:val="FF0000"/>
+        </w:rPr>
+        <w:t xml:space="preserve"> </w:t>
+      </w:r>
+      <w:r>
+        <w:rPr>
+          <w:color w:val="FF0000"/>
+        </w:rPr>
+        <w:t>The app</w:t>
+      </w:r>
+      <w:r>
+        <w:rPr>
+          <w:color w:val="FF0000"/>
+        </w:rPr>
+        <w:t>lication</w:t>
+      </w:r>
+      <w:r>
+        <w:rPr>
+          <w:color w:val="FF0000"/>
+        </w:rPr>
+        <w:t xml:space="preserve">'s design will </w:t>
+      </w:r>
+      <w:r>
+        <w:rPr>
+          <w:color w:val="FF0000"/>
+        </w:rPr>
+        <w:t>enabl</w:t>
+      </w:r>
+      <w:r>
+        <w:rPr>
+          <w:color w:val="FF0000"/>
+        </w:rPr>
+        <w:t xml:space="preserve">e integration with existing workflows, making it easier for users to transition to the </w:t>
+      </w:r>
+      <w:r>
+        <w:rPr>
+          <w:color w:val="FF0000"/>
+        </w:rPr>
+        <w:t>latest</w:t>
+      </w:r>
+      <w:r>
+        <w:rPr>
+          <w:color w:val="FF0000"/>
+        </w:rPr>
+        <w:t xml:space="preserve"> diabetes management tool.</w:t>
       </w:r>
     </w:p>
     <w:p>
@@ -9778,12 +10058,25 @@
         <w:rPr>
           <w:color w:val="FF0000"/>
         </w:rPr>
-        <w:t>Phases of roll-out – Initially, the app will be installed on a small number of devices for beta testing. Users will conduct acceptance testing to verify that the program fulfills all its original requirements. The app will then be introduced to a broader user group for further testing and feedback. After addressing any issues discovered, the app will be rolled out to all remaining users.</w:t>
-      </w:r>
-    </w:p>
-    <w:p>
-      <w:pPr>
-        <w:pStyle w:val="NoSpacing"/>
+        <w:t xml:space="preserve">Roll-out Phases – Initially, we'll install the app on </w:t>
+      </w:r>
+      <w:r>
+        <w:rPr>
+          <w:color w:val="FF0000"/>
+        </w:rPr>
+        <w:t>several</w:t>
+      </w:r>
+      <w:r>
+        <w:rPr>
+          <w:color w:val="FF0000"/>
+        </w:rPr>
+        <w:t xml:space="preserve"> devices for beta testing. Users will conduct acceptance testing to verify that the program meets all its original requirements. Later, we'll introduce the app to a broader user group for further testing and feedback. After resolving any issues discovered, we'll roll out the app to all remaining users.</w:t>
+      </w:r>
+    </w:p>
+    <w:p>
+      <w:pPr>
+        <w:pStyle w:val="NoSpacing"/>
+        <w:ind w:left="0" w:firstLine="0"/>
         <w:rPr>
           <w:color w:val="FF0000"/>
         </w:rPr>
@@ -9804,12 +10097,25 @@
         <w:rPr>
           <w:color w:val="FF0000"/>
         </w:rPr>
-        <w:t>Levels of testing and final distribution – Testing will be conducted at each stage of the roll-out. Acceptance testing will verify that the app meets its original requirements, and subsequent testing will ensure that the app functions well in real-world settings. Bugs discovered during testing will be fixed, and patches will be issued. Once all issues are resolved, the app will be distributed to all users.</w:t>
-      </w:r>
-    </w:p>
-    <w:p>
-      <w:pPr>
-        <w:pStyle w:val="NoSpacing"/>
+        <w:t xml:space="preserve">Testing Levels and Final Distribution – We'll conduct testing at each roll-out stage. Acceptance testing will verify that the app meets its original requirements, and subsequent testing will ensure its real-world functionality. If we discover any bugs during testing, we'll fix them and issue patches. After we've resolved all </w:t>
+      </w:r>
+      <w:r>
+        <w:rPr>
+          <w:color w:val="FF0000"/>
+        </w:rPr>
+        <w:t>problem</w:t>
+      </w:r>
+      <w:r>
+        <w:rPr>
+          <w:color w:val="FF0000"/>
+        </w:rPr>
+        <w:t>s, we'll distribute the app to all users.</w:t>
+      </w:r>
+    </w:p>
+    <w:p>
+      <w:pPr>
+        <w:pStyle w:val="NoSpacing"/>
+        <w:ind w:left="0" w:firstLine="0"/>
         <w:rPr>
           <w:color w:val="FF0000"/>
         </w:rPr>
@@ -9830,12 +10136,13 @@
         <w:rPr>
           <w:color w:val="FF0000"/>
         </w:rPr>
-        <w:t>Milestones – Each stage of the product roll-out will mark a milestone. These milestones will be planned and scheduled to keep the project on track and ensure that the final distribution release date is met.</w:t>
-      </w:r>
-    </w:p>
-    <w:p>
-      <w:pPr>
-        <w:pStyle w:val="NoSpacing"/>
+        <w:t>Milestones – We'll mark each roll-out stage as a milestone. We'll plan and schedule these milestones to keep the project on track and meet the final distribution release date.</w:t>
+      </w:r>
+    </w:p>
+    <w:p>
+      <w:pPr>
+        <w:pStyle w:val="NoSpacing"/>
+        <w:ind w:left="0" w:firstLine="0"/>
         <w:rPr>
           <w:color w:val="FF0000"/>
         </w:rPr>
@@ -9856,7 +10163,7 @@
         <w:rPr>
           <w:color w:val="FF0000"/>
         </w:rPr>
-        <w:t xml:space="preserve">Deliverables – Several documents will be produced during implementation, including an acceptance document verifying the app's compliance with original requirements, bug reports </w:t>
+        <w:t>Deliverables – During implementation, we'll produce several documents, including an acceptance document that verifies the app's compliance with original requirements, bug reports generated during testing, and a project closure document signed by the project lead, declaring the project complete.</w:t>
       </w:r>
     </w:p>
     <w:p>
@@ -9870,6 +10177,22 @@
     <w:p>
       <w:pPr>
         <w:pStyle w:val="NoSpacing"/>
+        <w:rPr>
+          <w:color w:val="FF0000"/>
+        </w:rPr>
+      </w:pPr>
+    </w:p>
+    <w:p>
+      <w:pPr>
+        <w:pStyle w:val="NoSpacing"/>
+        <w:rPr>
+          <w:color w:val="FF0000"/>
+        </w:rPr>
+      </w:pPr>
+    </w:p>
+    <w:p>
+      <w:pPr>
+        <w:pStyle w:val="NoSpacing"/>
         <w:ind w:left="727" w:firstLine="0"/>
         <w:rPr>
           <w:color w:val="FF0000"/>
@@ -9879,38 +10202,19 @@
         <w:rPr>
           <w:color w:val="FF0000"/>
         </w:rPr>
-        <w:t>generated during testing, and a project closure document signed by the project lead declaring the project complete.</w:t>
-      </w:r>
-    </w:p>
-    <w:p>
-      <w:pPr>
-        <w:pStyle w:val="NoSpacing"/>
-        <w:rPr>
-          <w:color w:val="FF0000"/>
-        </w:rPr>
-      </w:pPr>
-    </w:p>
-    <w:p>
-      <w:pPr>
-        <w:pStyle w:val="NoSpacing"/>
-        <w:numPr>
-          <w:ilvl w:val="0"/>
-          <w:numId w:val="29"/>
-        </w:numPr>
-        <w:rPr>
-          <w:color w:val="FF0000"/>
-        </w:rPr>
-      </w:pPr>
-      <w:r>
-        <w:rPr>
-          <w:color w:val="FF0000"/>
-        </w:rPr>
-        <w:t>User testing – User testing will be conducted at each stage of the roll-out. Bugs discovered will be logged in bug reports and subsequently resolved, with patches issued for the app.</w:t>
-      </w:r>
-    </w:p>
-    <w:p>
-      <w:pPr>
-        <w:pStyle w:val="NoSpacing"/>
+        <w:t>Testing – We'll conduct tests at every roll-out stage for user testing</w:t>
+      </w:r>
+      <w:r>
+        <w:rPr>
+          <w:color w:val="FF0000"/>
+        </w:rPr>
+        <w:t>. If we discover any bugs, we'll log them in bug reports, fix them, and issue patches for the app.</w:t>
+      </w:r>
+    </w:p>
+    <w:p>
+      <w:pPr>
+        <w:pStyle w:val="NoSpacing"/>
+        <w:ind w:left="727" w:firstLine="0"/>
         <w:rPr>
           <w:color w:val="FF0000"/>
         </w:rPr>
@@ -9955,42 +10259,71 @@
         <w:rPr>
           <w:color w:val="FF0000"/>
         </w:rPr>
-        <w:t>Verifying and validating that the app meets all requirements is crucial. Testing will be conducted at each step of the development life cycle, including unit testing of individual code modules, integration testing when modules are added to the code base, and system testing once the app is fully developed. Acceptance testing will be performed by a subset of end users to verify that the app meets all original requirements.</w:t>
-      </w:r>
-    </w:p>
-    <w:p>
-      <w:pPr>
-        <w:pStyle w:val="NoSpacing"/>
-        <w:rPr>
-          <w:color w:val="FF0000"/>
-        </w:rPr>
-      </w:pPr>
-    </w:p>
-    <w:p>
-      <w:pPr>
-        <w:pStyle w:val="NoSpacing"/>
-        <w:rPr>
-          <w:color w:val="FF0000"/>
-        </w:rPr>
-      </w:pPr>
-      <w:r>
-        <w:rPr>
-          <w:color w:val="FF0000"/>
-        </w:rPr>
-        <w:t>Further verification and validation will occur beyond regular testing. Once the app is fully rolled out, its effectiveness in improving diabetes management will be assessed by monitoring user feedback and measuring improvements in users' diabetes management outcomes. Success can be defined as a significant proportion of users experiencing better diabetes control and quality of life within the first few months of the app's roll-out.</w:t>
-      </w:r>
-    </w:p>
-    <w:p>
-      <w:pPr>
-        <w:pStyle w:val="NoSpacing"/>
-        <w:rPr>
-          <w:color w:val="FF0000"/>
-        </w:rPr>
-      </w:pPr>
-    </w:p>
-    <w:p>
-      <w:pPr>
-        <w:pStyle w:val="NoSpacing"/>
+        <w:t>To ensure that the app meets all requirements, verifying and validating it is crucial. We'll conduct testing at each stage of the development life cycle, including unit testing of individual code modules, integration testing when adding modules to the code base, and system testing once the app is fully developed. Acceptance testing will be performed by a subset of end users to verify that the app meets all original requirements.</w:t>
+      </w:r>
+    </w:p>
+    <w:p>
+      <w:pPr>
+        <w:pStyle w:val="NoSpacing"/>
+        <w:rPr>
+          <w:color w:val="FF0000"/>
+        </w:rPr>
+      </w:pPr>
+    </w:p>
+    <w:p>
+      <w:pPr>
+        <w:pStyle w:val="NoSpacing"/>
+        <w:rPr>
+          <w:color w:val="FF0000"/>
+        </w:rPr>
+      </w:pPr>
+      <w:r>
+        <w:rPr>
+          <w:color w:val="FF0000"/>
+        </w:rPr>
+        <w:t>Further verification and validation will occur beyond regular testing</w:t>
+      </w:r>
+      <w:r>
+        <w:rPr>
+          <w:color w:val="FF0000"/>
+        </w:rPr>
+        <w:t xml:space="preserve"> a</w:t>
+      </w:r>
+      <w:r>
+        <w:rPr>
+          <w:color w:val="FF0000"/>
+        </w:rPr>
+        <w:t>fter fully rolling out the app</w:t>
+      </w:r>
+      <w:r>
+        <w:rPr>
+          <w:color w:val="FF0000"/>
+        </w:rPr>
+        <w:t>;</w:t>
+      </w:r>
+      <w:r>
+        <w:rPr>
+          <w:color w:val="FF0000"/>
+        </w:rPr>
+        <w:t xml:space="preserve"> we'll evaluate its effectiveness in improving diabetes management by monitoring user feedback and measuring improvements in users' diabetes management outcomes.</w:t>
+      </w:r>
+      <w:r>
+        <w:rPr>
+          <w:color w:val="FF0000"/>
+        </w:rPr>
+        <w:t xml:space="preserve"> </w:t>
+      </w:r>
+      <w:r>
+        <w:rPr>
+          <w:color w:val="FF0000"/>
+        </w:rPr>
+        <w:t>We'll define success as a significant proportion of users experiencing improved diabetes control and quality of life within the first few months of the app's roll-out.</w:t>
+      </w:r>
+    </w:p>
+    <w:p>
+      <w:pPr>
+        <w:pStyle w:val="NoSpacing"/>
+        <w:ind w:left="0" w:firstLine="0"/>
         <w:rPr>
           <w:color w:val="FF0000"/>
         </w:rPr>
@@ -10291,12 +10624,45 @@
         <w:rPr>
           <w:color w:val="FF0000"/>
         </w:rPr>
-        <w:t>In addition to hiring a developer, it's essential to ensure they have the necessary tools. As far as hardware is concerned, the developer will be provided with a laptop to work on, with a budget of approximately $1,200 allocated for this purchase. Most of the software required to complete the project will be free, including Python, SQLite3, Git, Python's Integrated Developer Environment, and third-party Python libraries. A license for the operating system (if not preinstalled) will also be required.</w:t>
-      </w:r>
-    </w:p>
-    <w:p>
-      <w:pPr>
-        <w:pStyle w:val="NoSpacing"/>
+        <w:t xml:space="preserve">To support the </w:t>
+      </w:r>
+      <w:proofErr w:type="gramStart"/>
+      <w:r>
+        <w:rPr>
+          <w:color w:val="FF0000"/>
+        </w:rPr>
+        <w:t>developer</w:t>
+      </w:r>
+      <w:proofErr w:type="gramEnd"/>
+      <w:r>
+        <w:rPr>
+          <w:color w:val="FF0000"/>
+        </w:rPr>
+        <w:t>, we'll provide them with the necessary tools, including a laptop</w:t>
+      </w:r>
+      <w:r>
+        <w:rPr>
+          <w:color w:val="FF0000"/>
+        </w:rPr>
+        <w:t>,</w:t>
+      </w:r>
+      <w:r>
+        <w:rPr>
+          <w:color w:val="FF0000"/>
+        </w:rPr>
+        <w:t xml:space="preserve"> with a budget of approximately $1,200 allocated for the purchase. Most of the software required to complete the project will be free, including Python, SQLite3, Git, Python's Integrated Developer Environment, and third-party Python libraries. However, we'll also need a license for the operating system if</w:t>
+      </w:r>
+      <w:r>
+        <w:rPr>
+          <w:color w:val="FF0000"/>
+        </w:rPr>
+        <w:t xml:space="preserve"> necessary. </w:t>
+      </w:r>
+    </w:p>
+    <w:p>
+      <w:pPr>
+        <w:pStyle w:val="NoSpacing"/>
+        <w:ind w:left="0" w:firstLine="0"/>
         <w:rPr>
           <w:color w:val="FF0000"/>
         </w:rPr>
@@ -10349,48 +10715,20 @@
         <w:rPr>
           <w:color w:val="FF0000"/>
         </w:rPr>
-        <w:t>The developer will share office space with other employees, so costs typically associated with renting office space will be spread among existing employees. A central server to house the database will be acquired at a cost of $2,000. Electricity and internet costs will also be distributed among existing employees, keeping these costs minimal.</w:t>
-      </w:r>
-    </w:p>
-    <w:p>
-      <w:pPr>
-        <w:pStyle w:val="NoSpacing"/>
-        <w:rPr>
-          <w:color w:val="FF0000"/>
-        </w:rPr>
-      </w:pPr>
-    </w:p>
-    <w:p>
-      <w:pPr>
-        <w:pStyle w:val="NoSpacing"/>
-        <w:rPr>
-          <w:color w:val="FF0000"/>
-        </w:rPr>
-      </w:pPr>
-    </w:p>
-    <w:p>
-      <w:pPr>
-        <w:pStyle w:val="NoSpacing"/>
-        <w:rPr>
-          <w:color w:val="FF0000"/>
-        </w:rPr>
-      </w:pPr>
-    </w:p>
-    <w:p>
-      <w:pPr>
-        <w:pStyle w:val="NoSpacing"/>
-        <w:rPr>
-          <w:color w:val="FF0000"/>
-        </w:rPr>
-      </w:pPr>
-    </w:p>
-    <w:p>
-      <w:pPr>
-        <w:pStyle w:val="NoSpacing"/>
-        <w:rPr>
-          <w:color w:val="FF0000"/>
-        </w:rPr>
-      </w:pPr>
+        <w:t xml:space="preserve">To keep costs low, the developer will share office space with other employees, and expenses typically associated with renting office space will be distributed among existing employees. We'll acquire a central server to house the database </w:t>
+      </w:r>
+      <w:r>
+        <w:rPr>
+          <w:color w:val="FF0000"/>
+        </w:rPr>
+        <w:t>for</w:t>
+      </w:r>
+      <w:r>
+        <w:rPr>
+          <w:color w:val="FF0000"/>
+        </w:rPr>
+        <w:t xml:space="preserve"> $2,000. Additionally, we'll distribute electricity and internet costs among existing employees to keep these expenses minimal.</w:t>
+      </w:r>
     </w:p>
     <w:p>
       <w:pPr>
@@ -10445,8 +10783,48 @@
         <w:rPr>
           <w:color w:val="FF0000"/>
         </w:rPr>
-        <w:t xml:space="preserve">The majority of the project's costs will come from employee salaries. The project requires a developer, a designer, and a QA engineer, so costs can be kept at a minimum. </w:t>
-      </w:r>
+        <w:t>The project's majority of the costs will come from employee salaries. To keep costs at a minimum, we'll need a developer, a designer, and a QA engineer.</w:t>
+      </w:r>
+    </w:p>
+    <w:p>
+      <w:pPr>
+        <w:pStyle w:val="NoSpacing"/>
+        <w:rPr>
+          <w:color w:val="FF0000"/>
+        </w:rPr>
+      </w:pPr>
+    </w:p>
+    <w:p>
+      <w:pPr>
+        <w:pStyle w:val="NoSpacing"/>
+        <w:rPr>
+          <w:color w:val="FF0000"/>
+        </w:rPr>
+      </w:pPr>
+    </w:p>
+    <w:p>
+      <w:pPr>
+        <w:pStyle w:val="NoSpacing"/>
+        <w:rPr>
+          <w:color w:val="FF0000"/>
+        </w:rPr>
+      </w:pPr>
+    </w:p>
+    <w:p>
+      <w:pPr>
+        <w:pStyle w:val="NoSpacing"/>
+        <w:rPr>
+          <w:color w:val="FF0000"/>
+        </w:rPr>
+      </w:pPr>
+    </w:p>
+    <w:p>
+      <w:pPr>
+        <w:pStyle w:val="NoSpacing"/>
+        <w:rPr>
+          <w:color w:val="FF0000"/>
+        </w:rPr>
+      </w:pPr>
     </w:p>
     <w:p>
       <w:pPr>
@@ -11104,7 +11482,7 @@
         <w:pStyle w:val="NoSpacing"/>
       </w:pPr>
       <w:r>
-        <w:t xml:space="preserve">The project will take approximately one and a half months to complete. The planned completion date is May 1, 2023. Around 110 hours will be spent over the course of the project, completing milestones. </w:t>
+        <w:t>We plan to complete the project by May 1, 2023, which should take approximately one and a half months. Throughout the project, we'll spend around 110 hours meeting milestones.</w:t>
       </w:r>
     </w:p>
     <w:p>
@@ -11972,106 +12350,165 @@
       </w:r>
     </w:p>
     <w:p/>
-    <w:p/>
-    <w:p>
-      <w:pPr>
-        <w:spacing w:after="276" w:line="238" w:lineRule="auto"/>
-        <w:ind w:left="708" w:hanging="720"/>
+    <w:p>
+      <w:pPr>
+        <w:spacing w:after="0" w:line="259" w:lineRule="auto"/>
       </w:pPr>
       <w:proofErr w:type="spellStart"/>
       <w:r>
-        <w:t>Torpey</w:t>
+        <w:t>Fagherazzi</w:t>
       </w:r>
       <w:proofErr w:type="spellEnd"/>
       <w:r>
-        <w:t xml:space="preserve">, K. (2020, January 17). The Bull Case </w:t>
-      </w:r>
-      <w:proofErr w:type="gramStart"/>
-      <w:r>
-        <w:t>For</w:t>
-      </w:r>
-      <w:proofErr w:type="gramEnd"/>
-      <w:r>
-        <w:t xml:space="preserve"> Bitcoin In 2020. Forbes. Retrieved from </w:t>
-      </w:r>
-      <w:hyperlink r:id="rId29">
+        <w:t xml:space="preserve">, G., </w:t>
+      </w:r>
+      <w:proofErr w:type="spellStart"/>
+      <w:r>
+        <w:t>Ravaud</w:t>
+      </w:r>
+      <w:proofErr w:type="spellEnd"/>
+      <w:r>
+        <w:t xml:space="preserve">, P. (2019, October 17). Digital Diabetes Management: </w:t>
+      </w:r>
+    </w:p>
+    <w:p>
+      <w:pPr>
+        <w:spacing w:after="0" w:line="259" w:lineRule="auto"/>
+        <w:ind w:left="720" w:firstLine="0"/>
+      </w:pPr>
+      <w:r>
+        <w:t xml:space="preserve">A New Paradigm of Diabetes Care. Journal of Diabetes Science and Technology. </w:t>
+      </w:r>
+    </w:p>
+    <w:p>
+      <w:pPr>
+        <w:spacing w:after="0" w:line="259" w:lineRule="auto"/>
+        <w:ind w:left="720" w:firstLine="0"/>
+      </w:pPr>
+      <w:r>
+        <w:t>F</w:t>
+      </w:r>
+      <w:r>
+        <w:t xml:space="preserve">rom </w:t>
+      </w:r>
+      <w:hyperlink r:id="rId29" w:tgtFrame="_new" w:history="1">
         <w:r>
           <w:rPr>
-            <w:color w:val="000080"/>
-            <w:u w:val="single" w:color="000080"/>
+            <w:rStyle w:val="Hyperlink"/>
           </w:rPr>
-          <w:t xml:space="preserve">https://www.forbes.com/sites/ktorpey/2020/01/17/the-bull-case-for-bitcoin-in-2020/ </w:t>
+          <w:t>https://journals.sagepub.com/doi/10.1177/1932296819881910</w:t>
         </w:r>
       </w:hyperlink>
-      <w:r>
-        <w:t>#</w:t>
-      </w:r>
-      <w:proofErr w:type="gramStart"/>
-      <w:r>
-        <w:t>ac739bf3878a</w:t>
-      </w:r>
-      <w:proofErr w:type="gramEnd"/>
-    </w:p>
-    <w:p>
-      <w:pPr>
-        <w:spacing w:after="276" w:line="238" w:lineRule="auto"/>
-        <w:ind w:left="708" w:hanging="720"/>
-      </w:pPr>
-      <w:r>
-        <w:t xml:space="preserve">Acheson, Noelle. (2018, January 20). What is Bitcoin. </w:t>
+    </w:p>
+    <w:p>
+      <w:pPr>
+        <w:spacing w:after="0" w:line="259" w:lineRule="auto"/>
+        <w:ind w:left="7" w:firstLine="0"/>
+      </w:pPr>
+    </w:p>
+    <w:p>
+      <w:pPr>
+        <w:spacing w:after="0" w:line="259" w:lineRule="auto"/>
+        <w:ind w:left="7" w:firstLine="0"/>
+      </w:pPr>
+      <w:r>
+        <w:t xml:space="preserve">Desai, S., </w:t>
       </w:r>
       <w:proofErr w:type="spellStart"/>
       <w:r>
-        <w:t>Coindesk</w:t>
+        <w:t>Maniruzzaman</w:t>
       </w:r>
       <w:proofErr w:type="spellEnd"/>
       <w:r>
-        <w:t xml:space="preserve">. Retrieved from </w:t>
-      </w:r>
-      <w:hyperlink r:id="rId30">
+        <w:t>, M., &amp; Ghosh, S. (2021, February 25). Machine Learning-Based Predictive Modeling of Type 2 Diabetes Using Electronic Health Records</w:t>
+      </w:r>
+      <w:r>
+        <w:t>:</w:t>
+      </w:r>
+    </w:p>
+    <w:p>
+      <w:pPr>
+        <w:spacing w:after="0" w:line="259" w:lineRule="auto"/>
+        <w:ind w:left="720" w:firstLine="0"/>
+      </w:pPr>
+      <w:r>
+        <w:t xml:space="preserve">International Journal of Medical Informatics. </w:t>
+      </w:r>
+    </w:p>
+    <w:p>
+      <w:pPr>
+        <w:spacing w:after="0" w:line="259" w:lineRule="auto"/>
+        <w:ind w:left="720" w:firstLine="0"/>
+      </w:pPr>
+      <w:r>
+        <w:t>F</w:t>
+      </w:r>
+      <w:r>
+        <w:t xml:space="preserve">rom </w:t>
+      </w:r>
+      <w:hyperlink r:id="rId30" w:history="1">
         <w:r>
           <w:rPr>
-            <w:color w:val="000080"/>
-            <w:u w:val="single" w:color="000080"/>
+            <w:rStyle w:val="Hyperlink"/>
           </w:rPr>
-          <w:t>https://www.coindesk.com/learn/bitcoin-101/what-is-bitcoin</w:t>
+          <w:t>https://www.sciencedirect.com/science/article/abs/pii/S1386505620302695</w:t>
         </w:r>
       </w:hyperlink>
     </w:p>
     <w:p>
       <w:pPr>
-        <w:spacing w:after="0" w:line="238" w:lineRule="auto"/>
-        <w:ind w:left="708" w:hanging="720"/>
-      </w:pPr>
-      <w:proofErr w:type="gramStart"/>
-      <w:r>
-        <w:t>Li,</w:t>
-      </w:r>
-      <w:proofErr w:type="gramEnd"/>
-      <w:r>
-        <w:t xml:space="preserve"> Yun. (2019, November 25). Bitcoin sinks to lowest level since May, falling $3,000 in a month as China accelerates crackdown. CNBC. Retrieved from </w:t>
-      </w:r>
-    </w:p>
-    <w:p>
-      <w:pPr>
-        <w:spacing w:after="0" w:line="238" w:lineRule="auto"/>
-        <w:ind w:left="713" w:firstLine="0"/>
-      </w:pPr>
-      <w:hyperlink r:id="rId31">
+        <w:spacing w:after="0" w:line="259" w:lineRule="auto"/>
+      </w:pPr>
+    </w:p>
+    <w:p>
+      <w:pPr>
+        <w:spacing w:after="0" w:line="259" w:lineRule="auto"/>
+      </w:pPr>
+      <w:proofErr w:type="spellStart"/>
+      <w:r>
+        <w:t>Faruqui</w:t>
+      </w:r>
+      <w:proofErr w:type="spellEnd"/>
+      <w:r>
+        <w:t xml:space="preserve">, S., Rahman, M., &amp; </w:t>
+      </w:r>
+      <w:proofErr w:type="spellStart"/>
+      <w:r>
+        <w:t>Niessen</w:t>
+      </w:r>
+      <w:proofErr w:type="spellEnd"/>
+      <w:r>
+        <w:t>, L. (2022, January). Machine Learning in Diabetes Management:</w:t>
+      </w:r>
+    </w:p>
+    <w:p>
+      <w:pPr>
+        <w:spacing w:after="0" w:line="259" w:lineRule="auto"/>
+        <w:ind w:left="720" w:firstLine="0"/>
+      </w:pPr>
+      <w:r>
+        <w:t xml:space="preserve">A Systematic Review of Applications and Future Directions. Diabetes Research and Clinical Practice. </w:t>
+      </w:r>
+    </w:p>
+    <w:p>
+      <w:pPr>
+        <w:spacing w:after="0" w:line="259" w:lineRule="auto"/>
+        <w:ind w:left="720" w:firstLine="0"/>
+      </w:pPr>
+      <w:r>
+        <w:t>F</w:t>
+      </w:r>
+      <w:r>
+        <w:t xml:space="preserve">rom </w:t>
+      </w:r>
+      <w:hyperlink r:id="rId31" w:tgtFrame="_new" w:history="1">
         <w:r>
           <w:rPr>
-            <w:color w:val="000080"/>
-            <w:u w:val="single" w:color="000080"/>
+            <w:rStyle w:val="Hyperlink"/>
           </w:rPr>
-          <w:t>https://www.cnbc.com/2019/11/25/bitcoin-sinks-to-a-6-month-low-as-china-accelerates</w:t>
+          <w:t>https://www.sciencedirect.com/science/article/pii/S0168822721007094</w:t>
         </w:r>
       </w:hyperlink>
-      <w:r>
-        <w:t>crackdown.html</w:t>
-      </w:r>
-      <w:r>
-        <w:br w:type="page"/>
-      </w:r>
     </w:p>
     <w:p>
       <w:pPr>
@@ -12084,7 +12521,6 @@
           <w:b/>
           <w:sz w:val="32"/>
         </w:rPr>
-        <w:lastRenderedPageBreak/>
         <w:t xml:space="preserve"> </w:t>
       </w:r>
     </w:p>
@@ -12185,6 +12621,125 @@
         <w:ind w:left="63" w:firstLine="0"/>
         <w:jc w:val="center"/>
       </w:pPr>
+    </w:p>
+    <w:p>
+      <w:pPr>
+        <w:spacing w:after="252" w:line="259" w:lineRule="auto"/>
+        <w:ind w:left="63" w:firstLine="0"/>
+        <w:jc w:val="center"/>
+      </w:pPr>
+    </w:p>
+    <w:p>
+      <w:pPr>
+        <w:spacing w:after="252" w:line="259" w:lineRule="auto"/>
+        <w:ind w:left="63" w:firstLine="0"/>
+        <w:jc w:val="center"/>
+      </w:pPr>
+    </w:p>
+    <w:p>
+      <w:pPr>
+        <w:spacing w:after="252" w:line="259" w:lineRule="auto"/>
+        <w:ind w:left="63" w:firstLine="0"/>
+        <w:jc w:val="center"/>
+      </w:pPr>
+    </w:p>
+    <w:p>
+      <w:pPr>
+        <w:spacing w:after="252" w:line="259" w:lineRule="auto"/>
+        <w:ind w:left="63" w:firstLine="0"/>
+        <w:jc w:val="center"/>
+      </w:pPr>
+    </w:p>
+    <w:p>
+      <w:pPr>
+        <w:spacing w:after="252" w:line="259" w:lineRule="auto"/>
+        <w:ind w:left="63" w:firstLine="0"/>
+        <w:jc w:val="center"/>
+      </w:pPr>
+    </w:p>
+    <w:p>
+      <w:pPr>
+        <w:spacing w:after="252" w:line="259" w:lineRule="auto"/>
+        <w:ind w:left="63" w:firstLine="0"/>
+        <w:jc w:val="center"/>
+      </w:pPr>
+    </w:p>
+    <w:p>
+      <w:pPr>
+        <w:spacing w:after="252" w:line="259" w:lineRule="auto"/>
+        <w:ind w:left="63" w:firstLine="0"/>
+        <w:jc w:val="center"/>
+      </w:pPr>
+    </w:p>
+    <w:p>
+      <w:pPr>
+        <w:spacing w:after="252" w:line="259" w:lineRule="auto"/>
+        <w:ind w:left="63" w:firstLine="0"/>
+        <w:jc w:val="center"/>
+      </w:pPr>
+    </w:p>
+    <w:p>
+      <w:pPr>
+        <w:spacing w:after="252" w:line="259" w:lineRule="auto"/>
+        <w:ind w:left="63" w:firstLine="0"/>
+        <w:jc w:val="center"/>
+      </w:pPr>
+    </w:p>
+    <w:p>
+      <w:pPr>
+        <w:spacing w:after="252" w:line="259" w:lineRule="auto"/>
+        <w:ind w:left="63" w:firstLine="0"/>
+        <w:jc w:val="center"/>
+      </w:pPr>
+    </w:p>
+    <w:p>
+      <w:pPr>
+        <w:spacing w:after="252" w:line="259" w:lineRule="auto"/>
+        <w:ind w:left="63" w:firstLine="0"/>
+        <w:jc w:val="center"/>
+      </w:pPr>
+    </w:p>
+    <w:p>
+      <w:pPr>
+        <w:spacing w:after="252" w:line="259" w:lineRule="auto"/>
+        <w:ind w:left="63" w:firstLine="0"/>
+        <w:jc w:val="center"/>
+      </w:pPr>
+    </w:p>
+    <w:p>
+      <w:pPr>
+        <w:spacing w:after="252" w:line="259" w:lineRule="auto"/>
+        <w:ind w:left="63" w:firstLine="0"/>
+        <w:jc w:val="center"/>
+      </w:pPr>
+    </w:p>
+    <w:p>
+      <w:pPr>
+        <w:spacing w:after="252" w:line="259" w:lineRule="auto"/>
+        <w:ind w:left="63" w:firstLine="0"/>
+        <w:jc w:val="center"/>
+      </w:pPr>
+    </w:p>
+    <w:p>
+      <w:pPr>
+        <w:spacing w:after="252" w:line="259" w:lineRule="auto"/>
+        <w:ind w:left="63" w:firstLine="0"/>
+        <w:jc w:val="center"/>
+      </w:pPr>
+    </w:p>
+    <w:p>
+      <w:pPr>
+        <w:spacing w:after="252" w:line="259" w:lineRule="auto"/>
+        <w:ind w:left="63" w:firstLine="0"/>
+        <w:jc w:val="center"/>
+      </w:pPr>
+    </w:p>
+    <w:p>
+      <w:pPr>
+        <w:spacing w:after="252" w:line="259" w:lineRule="auto"/>
+        <w:ind w:left="63" w:firstLine="0"/>
+        <w:jc w:val="center"/>
+      </w:pPr>
       <w:r>
         <w:t xml:space="preserve"> </w:t>
       </w:r>
@@ -12349,6 +12904,7 @@
         <w:ind w:left="0" w:firstLine="0"/>
       </w:pPr>
       <w:r>
+        <w:lastRenderedPageBreak/>
         <w:t xml:space="preserve"> </w:t>
       </w:r>
     </w:p>
@@ -12385,7 +12941,6 @@
         <w:ind w:left="0" w:firstLine="0"/>
       </w:pPr>
       <w:r>
-        <w:lastRenderedPageBreak/>
         <w:t xml:space="preserve"> </w:t>
       </w:r>
     </w:p>
@@ -13040,6 +13595,7 @@
           <w:b/>
           <w:sz w:val="28"/>
         </w:rPr>
+        <w:lastRenderedPageBreak/>
         <w:t xml:space="preserve"> </w:t>
       </w:r>
     </w:p>
@@ -13092,7 +13648,6 @@
           <w:b/>
           <w:sz w:val="28"/>
         </w:rPr>
-        <w:lastRenderedPageBreak/>
         <w:t xml:space="preserve"> </w:t>
       </w:r>
     </w:p>
@@ -13669,16 +14224,7 @@
           <w:color w:val="FF0000"/>
           <w:szCs w:val="24"/>
         </w:rPr>
-        <w:t xml:space="preserve">iabetes management plans for </w:t>
-      </w:r>
-      <w:r>
-        <w:rPr>
-          <w:bCs/>
-          <w:color w:val="FF0000"/>
-          <w:szCs w:val="24"/>
-        </w:rPr>
-        <w:lastRenderedPageBreak/>
-        <w:t xml:space="preserve">individual clients. By analyzing the relationships between these factors and the progression of </w:t>
+        <w:t xml:space="preserve">iabetes management plans for individual clients. By analyzing the relationships between these factors and the progression of </w:t>
       </w:r>
       <w:r>
         <w:rPr>
@@ -15041,6 +15587,7 @@
         <w:ind w:left="0" w:firstLine="0"/>
       </w:pPr>
       <w:r>
+        <w:lastRenderedPageBreak/>
         <w:t xml:space="preserve"> </w:t>
       </w:r>
     </w:p>
@@ -15058,11 +15605,7 @@
       </w:r>
       <w:proofErr w:type="gramEnd"/>
       <w:r>
-        <w:t xml:space="preserve"> for our purposes. Thus, a function was created to clean this dataset and create a new one with just the data that was useful for our purposes. This </w:t>
-      </w:r>
-      <w:r>
-        <w:lastRenderedPageBreak/>
-        <w:t xml:space="preserve">function is the </w:t>
+        <w:t xml:space="preserve"> for our purposes. Thus, a function was created to clean this dataset and create a new one with just the data that was useful for our purposes. This function is the </w:t>
       </w:r>
       <w:r>
         <w:t>'</w:t>
@@ -16028,6 +16571,7 @@
         <w:ind w:left="0" w:firstLine="0"/>
       </w:pPr>
       <w:r>
+        <w:lastRenderedPageBreak/>
         <w:t xml:space="preserve"> </w:t>
       </w:r>
     </w:p>
@@ -16048,7 +16592,6 @@
         <w:t xml:space="preserve"> function accomplished the bulk of the analysis done with the machine learning algorithm. I determined my </w:t>
       </w:r>
       <w:r>
-        <w:lastRenderedPageBreak/>
         <w:t>'</w:t>
       </w:r>
       <w:r>
@@ -17323,7 +17866,11 @@
         <w:t>'</w:t>
       </w:r>
       <w:r>
-        <w:t xml:space="preserve">s prices. Displayed in this way, it makes it a lot easier to spot pricing trends within the data. Our employees will be able to determine whether the overall trend in price is rising or falling. </w:t>
+        <w:t xml:space="preserve">s prices. Displayed in this way, it makes it a lot easier to spot </w:t>
+      </w:r>
+      <w:r>
+        <w:lastRenderedPageBreak/>
+        <w:t xml:space="preserve">pricing trends within the data. Our employees will be able to determine whether the overall trend in price is rising or falling. </w:t>
       </w:r>
     </w:p>
     <w:p>
@@ -17335,7 +17882,6 @@
         <w:ind w:left="0" w:firstLine="0"/>
       </w:pPr>
       <w:r>
-        <w:lastRenderedPageBreak/>
         <w:t xml:space="preserve"> </w:t>
       </w:r>
       <w:r>
@@ -17909,6 +18455,7 @@
         <w:ind w:left="-5"/>
       </w:pPr>
       <w:r>
+        <w:lastRenderedPageBreak/>
         <w:t xml:space="preserve">Different levels of testing </w:t>
       </w:r>
       <w:proofErr w:type="gramStart"/>
@@ -17925,11 +18472,7 @@
       </w:r>
       <w:proofErr w:type="gramEnd"/>
       <w:r>
-        <w:t xml:space="preserve"> and the </w:t>
-      </w:r>
-      <w:r>
-        <w:lastRenderedPageBreak/>
-        <w:t xml:space="preserve">output was observed. The output was compared to the original input. If the module changed the output in the way that was expected, then the module passed its unit test. An example of this was the unit testing for the </w:t>
+        <w:t xml:space="preserve"> and the output was observed. The output was compared to the original input. If the module changed the output in the way that was expected, then the module passed its unit test. An example of this was the unit testing for the </w:t>
       </w:r>
       <w:proofErr w:type="spellStart"/>
       <w:r>
@@ -18135,6 +18678,7 @@
         <w:rPr>
           <w:noProof/>
         </w:rPr>
+        <w:lastRenderedPageBreak/>
         <w:drawing>
           <wp:inline distT="0" distB="0" distL="0" distR="0" wp14:anchorId="53C2777D" wp14:editId="666ED471">
             <wp:extent cx="5728463" cy="2502535"/>
@@ -18185,7 +18729,6 @@
         <w:ind w:left="-5"/>
       </w:pPr>
       <w:r>
-        <w:lastRenderedPageBreak/>
         <w:t xml:space="preserve">There is new data from the next two days, so we know the functions successfully executed. The system testing was done similarly. However, the application </w:t>
       </w:r>
       <w:proofErr w:type="gramStart"/>
@@ -18472,6 +19015,7 @@
         <w:ind w:left="-5"/>
       </w:pPr>
       <w:r>
+        <w:lastRenderedPageBreak/>
         <w:t xml:space="preserve">The following details the steps required to install and use the application. </w:t>
       </w:r>
     </w:p>
@@ -18741,7 +19285,6 @@
         <w:ind w:hanging="360"/>
       </w:pPr>
       <w:r>
-        <w:lastRenderedPageBreak/>
         <w:t xml:space="preserve">Run the command: </w:t>
       </w:r>
       <w:proofErr w:type="gramStart"/>
@@ -19062,7 +19605,11 @@
       </w:r>
       <w:proofErr w:type="gramEnd"/>
       <w:r>
-        <w:t xml:space="preserve"> computer programming. A big part of this project was about working with and analyzing data. So, SQL was an important language to use to complete all the requirements. I was very comfortable using SQL after completing a previous class in this degree program. That class gave me the knowledge and skill to work with data the way I needed to for this project. </w:t>
+        <w:t xml:space="preserve"> computer programming. A big part of this project was about working with and analyzing data. So, SQL was an </w:t>
+      </w:r>
+      <w:r>
+        <w:lastRenderedPageBreak/>
+        <w:t xml:space="preserve">important language to use to complete all the requirements. I was very comfortable using SQL after completing a previous class in this degree program. That class gave me the knowledge and skill to work with data the way I needed to for this project. </w:t>
       </w:r>
     </w:p>
     <w:p>
@@ -19109,7 +19656,6 @@
         <w:ind w:left="0" w:firstLine="0"/>
       </w:pPr>
       <w:r>
-        <w:lastRenderedPageBreak/>
         <w:t xml:space="preserve"> </w:t>
       </w:r>
     </w:p>
@@ -19504,6 +20050,119 @@
     </w:lvl>
   </w:abstractNum>
   <w:abstractNum w:abstractNumId="1" w15:restartNumberingAfterBreak="0">
+    <w:nsid w:val="092331D6"/>
+    <w:multiLevelType w:val="multilevel"/>
+    <w:tmpl w:val="28046AAC"/>
+    <w:lvl w:ilvl="0">
+      <w:start w:val="1"/>
+      <w:numFmt w:val="decimal"/>
+      <w:lvlText w:val="%1."/>
+      <w:lvlJc w:val="left"/>
+      <w:pPr>
+        <w:tabs>
+          <w:tab w:val="num" w:pos="720"/>
+        </w:tabs>
+        <w:ind w:left="720" w:hanging="360"/>
+      </w:pPr>
+    </w:lvl>
+    <w:lvl w:ilvl="1" w:tentative="1">
+      <w:start w:val="1"/>
+      <w:numFmt w:val="decimal"/>
+      <w:lvlText w:val="%2."/>
+      <w:lvlJc w:val="left"/>
+      <w:pPr>
+        <w:tabs>
+          <w:tab w:val="num" w:pos="1440"/>
+        </w:tabs>
+        <w:ind w:left="1440" w:hanging="360"/>
+      </w:pPr>
+    </w:lvl>
+    <w:lvl w:ilvl="2" w:tentative="1">
+      <w:start w:val="1"/>
+      <w:numFmt w:val="decimal"/>
+      <w:lvlText w:val="%3."/>
+      <w:lvlJc w:val="left"/>
+      <w:pPr>
+        <w:tabs>
+          <w:tab w:val="num" w:pos="2160"/>
+        </w:tabs>
+        <w:ind w:left="2160" w:hanging="360"/>
+      </w:pPr>
+    </w:lvl>
+    <w:lvl w:ilvl="3" w:tentative="1">
+      <w:start w:val="1"/>
+      <w:numFmt w:val="decimal"/>
+      <w:lvlText w:val="%4."/>
+      <w:lvlJc w:val="left"/>
+      <w:pPr>
+        <w:tabs>
+          <w:tab w:val="num" w:pos="2880"/>
+        </w:tabs>
+        <w:ind w:left="2880" w:hanging="360"/>
+      </w:pPr>
+    </w:lvl>
+    <w:lvl w:ilvl="4" w:tentative="1">
+      <w:start w:val="1"/>
+      <w:numFmt w:val="decimal"/>
+      <w:lvlText w:val="%5."/>
+      <w:lvlJc w:val="left"/>
+      <w:pPr>
+        <w:tabs>
+          <w:tab w:val="num" w:pos="3600"/>
+        </w:tabs>
+        <w:ind w:left="3600" w:hanging="360"/>
+      </w:pPr>
+    </w:lvl>
+    <w:lvl w:ilvl="5" w:tentative="1">
+      <w:start w:val="1"/>
+      <w:numFmt w:val="decimal"/>
+      <w:lvlText w:val="%6."/>
+      <w:lvlJc w:val="left"/>
+      <w:pPr>
+        <w:tabs>
+          <w:tab w:val="num" w:pos="4320"/>
+        </w:tabs>
+        <w:ind w:left="4320" w:hanging="360"/>
+      </w:pPr>
+    </w:lvl>
+    <w:lvl w:ilvl="6" w:tentative="1">
+      <w:start w:val="1"/>
+      <w:numFmt w:val="decimal"/>
+      <w:lvlText w:val="%7."/>
+      <w:lvlJc w:val="left"/>
+      <w:pPr>
+        <w:tabs>
+          <w:tab w:val="num" w:pos="5040"/>
+        </w:tabs>
+        <w:ind w:left="5040" w:hanging="360"/>
+      </w:pPr>
+    </w:lvl>
+    <w:lvl w:ilvl="7" w:tentative="1">
+      <w:start w:val="1"/>
+      <w:numFmt w:val="decimal"/>
+      <w:lvlText w:val="%8."/>
+      <w:lvlJc w:val="left"/>
+      <w:pPr>
+        <w:tabs>
+          <w:tab w:val="num" w:pos="5760"/>
+        </w:tabs>
+        <w:ind w:left="5760" w:hanging="360"/>
+      </w:pPr>
+    </w:lvl>
+    <w:lvl w:ilvl="8" w:tentative="1">
+      <w:start w:val="1"/>
+      <w:numFmt w:val="decimal"/>
+      <w:lvlText w:val="%9."/>
+      <w:lvlJc w:val="left"/>
+      <w:pPr>
+        <w:tabs>
+          <w:tab w:val="num" w:pos="6480"/>
+        </w:tabs>
+        <w:ind w:left="6480" w:hanging="360"/>
+      </w:pPr>
+    </w:lvl>
+  </w:abstractNum>
+  <w:abstractNum w:abstractNumId="2" w15:restartNumberingAfterBreak="0">
     <w:nsid w:val="09676DBF"/>
     <w:multiLevelType w:val="hybridMultilevel"/>
     <w:tmpl w:val="045EEBF8"/>
@@ -19715,7 +20374,7 @@
       </w:rPr>
     </w:lvl>
   </w:abstractNum>
-  <w:abstractNum w:abstractNumId="2" w15:restartNumberingAfterBreak="0">
+  <w:abstractNum w:abstractNumId="3" w15:restartNumberingAfterBreak="0">
     <w:nsid w:val="0F6F5013"/>
     <w:multiLevelType w:val="multilevel"/>
     <w:tmpl w:val="5AE0B66A"/>
@@ -19828,7 +20487,7 @@
       </w:pPr>
     </w:lvl>
   </w:abstractNum>
-  <w:abstractNum w:abstractNumId="3" w15:restartNumberingAfterBreak="0">
+  <w:abstractNum w:abstractNumId="4" w15:restartNumberingAfterBreak="0">
     <w:nsid w:val="117C7BD0"/>
     <w:multiLevelType w:val="hybridMultilevel"/>
     <w:tmpl w:val="52F4C2DA"/>
@@ -19940,10 +20599,10 @@
       </w:rPr>
     </w:lvl>
   </w:abstractNum>
-  <w:abstractNum w:abstractNumId="4" w15:restartNumberingAfterBreak="0">
+  <w:abstractNum w:abstractNumId="5" w15:restartNumberingAfterBreak="0">
     <w:nsid w:val="17387763"/>
     <w:multiLevelType w:val="hybridMultilevel"/>
-    <w:tmpl w:val="BAA039B8"/>
+    <w:tmpl w:val="4CC0EA04"/>
     <w:lvl w:ilvl="0" w:tplc="04090001">
       <w:start w:val="1"/>
       <w:numFmt w:val="bullet"/>
@@ -20053,7 +20712,7 @@
       </w:rPr>
     </w:lvl>
   </w:abstractNum>
-  <w:abstractNum w:abstractNumId="5" w15:restartNumberingAfterBreak="0">
+  <w:abstractNum w:abstractNumId="6" w15:restartNumberingAfterBreak="0">
     <w:nsid w:val="18467639"/>
     <w:multiLevelType w:val="hybridMultilevel"/>
     <w:tmpl w:val="2C16914A"/>
@@ -20166,7 +20825,7 @@
       </w:rPr>
     </w:lvl>
   </w:abstractNum>
-  <w:abstractNum w:abstractNumId="6" w15:restartNumberingAfterBreak="0">
+  <w:abstractNum w:abstractNumId="7" w15:restartNumberingAfterBreak="0">
     <w:nsid w:val="1C1929E5"/>
     <w:multiLevelType w:val="hybridMultilevel"/>
     <w:tmpl w:val="C0C840C6"/>
@@ -20252,7 +20911,7 @@
       </w:pPr>
     </w:lvl>
   </w:abstractNum>
-  <w:abstractNum w:abstractNumId="7" w15:restartNumberingAfterBreak="0">
+  <w:abstractNum w:abstractNumId="8" w15:restartNumberingAfterBreak="0">
     <w:nsid w:val="20010BA8"/>
     <w:multiLevelType w:val="hybridMultilevel"/>
     <w:tmpl w:val="E0722624"/>
@@ -20464,7 +21123,7 @@
       </w:rPr>
     </w:lvl>
   </w:abstractNum>
-  <w:abstractNum w:abstractNumId="8" w15:restartNumberingAfterBreak="0">
+  <w:abstractNum w:abstractNumId="9" w15:restartNumberingAfterBreak="0">
     <w:nsid w:val="21020051"/>
     <w:multiLevelType w:val="hybridMultilevel"/>
     <w:tmpl w:val="BDF61D02"/>
@@ -20577,7 +21236,7 @@
       </w:rPr>
     </w:lvl>
   </w:abstractNum>
-  <w:abstractNum w:abstractNumId="9" w15:restartNumberingAfterBreak="0">
+  <w:abstractNum w:abstractNumId="10" w15:restartNumberingAfterBreak="0">
     <w:nsid w:val="262818F5"/>
     <w:multiLevelType w:val="multilevel"/>
     <w:tmpl w:val="3D52CDB4"/>
@@ -20690,7 +21349,7 @@
       </w:pPr>
     </w:lvl>
   </w:abstractNum>
-  <w:abstractNum w:abstractNumId="10" w15:restartNumberingAfterBreak="0">
+  <w:abstractNum w:abstractNumId="11" w15:restartNumberingAfterBreak="0">
     <w:nsid w:val="2A1D5D5C"/>
     <w:multiLevelType w:val="hybridMultilevel"/>
     <w:tmpl w:val="BAACC820"/>
@@ -20803,7 +21462,7 @@
       </w:rPr>
     </w:lvl>
   </w:abstractNum>
-  <w:abstractNum w:abstractNumId="11" w15:restartNumberingAfterBreak="0">
+  <w:abstractNum w:abstractNumId="12" w15:restartNumberingAfterBreak="0">
     <w:nsid w:val="2F0C2E84"/>
     <w:multiLevelType w:val="hybridMultilevel"/>
     <w:tmpl w:val="8D5EE59C"/>
@@ -21015,7 +21674,7 @@
       </w:rPr>
     </w:lvl>
   </w:abstractNum>
-  <w:abstractNum w:abstractNumId="12" w15:restartNumberingAfterBreak="0">
+  <w:abstractNum w:abstractNumId="13" w15:restartNumberingAfterBreak="0">
     <w:nsid w:val="3460785B"/>
     <w:multiLevelType w:val="multilevel"/>
     <w:tmpl w:val="3780AE90"/>
@@ -21128,7 +21787,7 @@
       </w:pPr>
     </w:lvl>
   </w:abstractNum>
-  <w:abstractNum w:abstractNumId="13" w15:restartNumberingAfterBreak="0">
+  <w:abstractNum w:abstractNumId="14" w15:restartNumberingAfterBreak="0">
     <w:nsid w:val="34880B88"/>
     <w:multiLevelType w:val="hybridMultilevel"/>
     <w:tmpl w:val="142AE462"/>
@@ -21214,7 +21873,7 @@
       </w:pPr>
     </w:lvl>
   </w:abstractNum>
-  <w:abstractNum w:abstractNumId="14" w15:restartNumberingAfterBreak="0">
+  <w:abstractNum w:abstractNumId="15" w15:restartNumberingAfterBreak="0">
     <w:nsid w:val="3B8C180D"/>
     <w:multiLevelType w:val="hybridMultilevel"/>
     <w:tmpl w:val="CA825BC8"/>
@@ -21426,7 +22085,7 @@
       </w:rPr>
     </w:lvl>
   </w:abstractNum>
-  <w:abstractNum w:abstractNumId="15" w15:restartNumberingAfterBreak="0">
+  <w:abstractNum w:abstractNumId="16" w15:restartNumberingAfterBreak="0">
     <w:nsid w:val="3D1A492F"/>
     <w:multiLevelType w:val="hybridMultilevel"/>
     <w:tmpl w:val="94C613EA"/>
@@ -21539,7 +22198,7 @@
       </w:rPr>
     </w:lvl>
   </w:abstractNum>
-  <w:abstractNum w:abstractNumId="16" w15:restartNumberingAfterBreak="0">
+  <w:abstractNum w:abstractNumId="17" w15:restartNumberingAfterBreak="0">
     <w:nsid w:val="3D314C71"/>
     <w:multiLevelType w:val="hybridMultilevel"/>
     <w:tmpl w:val="96026450"/>
@@ -21751,7 +22410,7 @@
       </w:rPr>
     </w:lvl>
   </w:abstractNum>
-  <w:abstractNum w:abstractNumId="17" w15:restartNumberingAfterBreak="0">
+  <w:abstractNum w:abstractNumId="18" w15:restartNumberingAfterBreak="0">
     <w:nsid w:val="469D3395"/>
     <w:multiLevelType w:val="multilevel"/>
     <w:tmpl w:val="139236A0"/>
@@ -21864,7 +22523,7 @@
       </w:pPr>
     </w:lvl>
   </w:abstractNum>
-  <w:abstractNum w:abstractNumId="18" w15:restartNumberingAfterBreak="0">
+  <w:abstractNum w:abstractNumId="19" w15:restartNumberingAfterBreak="0">
     <w:nsid w:val="475960F4"/>
     <w:multiLevelType w:val="hybridMultilevel"/>
     <w:tmpl w:val="6FC6638A"/>
@@ -22076,7 +22735,7 @@
       </w:rPr>
     </w:lvl>
   </w:abstractNum>
-  <w:abstractNum w:abstractNumId="19" w15:restartNumberingAfterBreak="0">
+  <w:abstractNum w:abstractNumId="20" w15:restartNumberingAfterBreak="0">
     <w:nsid w:val="47E67ECA"/>
     <w:multiLevelType w:val="hybridMultilevel"/>
     <w:tmpl w:val="A6A44DDC"/>
@@ -22189,7 +22848,7 @@
       </w:rPr>
     </w:lvl>
   </w:abstractNum>
-  <w:abstractNum w:abstractNumId="20" w15:restartNumberingAfterBreak="0">
+  <w:abstractNum w:abstractNumId="21" w15:restartNumberingAfterBreak="0">
     <w:nsid w:val="48F23827"/>
     <w:multiLevelType w:val="hybridMultilevel"/>
     <w:tmpl w:val="D9DEB84E"/>
@@ -22401,7 +23060,7 @@
       </w:rPr>
     </w:lvl>
   </w:abstractNum>
-  <w:abstractNum w:abstractNumId="21" w15:restartNumberingAfterBreak="0">
+  <w:abstractNum w:abstractNumId="22" w15:restartNumberingAfterBreak="0">
     <w:nsid w:val="4DEE5615"/>
     <w:multiLevelType w:val="hybridMultilevel"/>
     <w:tmpl w:val="3432E2F2"/>
@@ -22487,7 +23146,7 @@
       </w:pPr>
     </w:lvl>
   </w:abstractNum>
-  <w:abstractNum w:abstractNumId="22" w15:restartNumberingAfterBreak="0">
+  <w:abstractNum w:abstractNumId="23" w15:restartNumberingAfterBreak="0">
     <w:nsid w:val="4F605EEE"/>
     <w:multiLevelType w:val="hybridMultilevel"/>
     <w:tmpl w:val="5C1033E4"/>
@@ -22699,7 +23358,7 @@
       </w:rPr>
     </w:lvl>
   </w:abstractNum>
-  <w:abstractNum w:abstractNumId="23" w15:restartNumberingAfterBreak="0">
+  <w:abstractNum w:abstractNumId="24" w15:restartNumberingAfterBreak="0">
     <w:nsid w:val="527C1BE3"/>
     <w:multiLevelType w:val="hybridMultilevel"/>
     <w:tmpl w:val="F95AA3C8"/>
@@ -22812,7 +23471,7 @@
       </w:rPr>
     </w:lvl>
   </w:abstractNum>
-  <w:abstractNum w:abstractNumId="24" w15:restartNumberingAfterBreak="0">
+  <w:abstractNum w:abstractNumId="25" w15:restartNumberingAfterBreak="0">
     <w:nsid w:val="53BA4BD0"/>
     <w:multiLevelType w:val="hybridMultilevel"/>
     <w:tmpl w:val="77B25342"/>
@@ -23024,7 +23683,7 @@
       </w:rPr>
     </w:lvl>
   </w:abstractNum>
-  <w:abstractNum w:abstractNumId="25" w15:restartNumberingAfterBreak="0">
+  <w:abstractNum w:abstractNumId="26" w15:restartNumberingAfterBreak="0">
     <w:nsid w:val="58800211"/>
     <w:multiLevelType w:val="hybridMultilevel"/>
     <w:tmpl w:val="0A0CE4CA"/>
@@ -23137,7 +23796,7 @@
       </w:rPr>
     </w:lvl>
   </w:abstractNum>
-  <w:abstractNum w:abstractNumId="26" w15:restartNumberingAfterBreak="0">
+  <w:abstractNum w:abstractNumId="27" w15:restartNumberingAfterBreak="0">
     <w:nsid w:val="59B842C9"/>
     <w:multiLevelType w:val="hybridMultilevel"/>
     <w:tmpl w:val="B142D75A"/>
@@ -23349,7 +24008,7 @@
       </w:rPr>
     </w:lvl>
   </w:abstractNum>
-  <w:abstractNum w:abstractNumId="27" w15:restartNumberingAfterBreak="0">
+  <w:abstractNum w:abstractNumId="28" w15:restartNumberingAfterBreak="0">
     <w:nsid w:val="5B5C24C8"/>
     <w:multiLevelType w:val="hybridMultilevel"/>
     <w:tmpl w:val="9D8C72D4"/>
@@ -23462,7 +24121,7 @@
       </w:rPr>
     </w:lvl>
   </w:abstractNum>
-  <w:abstractNum w:abstractNumId="28" w15:restartNumberingAfterBreak="0">
+  <w:abstractNum w:abstractNumId="29" w15:restartNumberingAfterBreak="0">
     <w:nsid w:val="656473E7"/>
     <w:multiLevelType w:val="multilevel"/>
     <w:tmpl w:val="88BADD3E"/>
@@ -23575,7 +24234,7 @@
       </w:pPr>
     </w:lvl>
   </w:abstractNum>
-  <w:abstractNum w:abstractNumId="29" w15:restartNumberingAfterBreak="0">
+  <w:abstractNum w:abstractNumId="30" w15:restartNumberingAfterBreak="0">
     <w:nsid w:val="71D70439"/>
     <w:multiLevelType w:val="hybridMultilevel"/>
     <w:tmpl w:val="3A4289C6"/>
@@ -23787,7 +24446,7 @@
       </w:rPr>
     </w:lvl>
   </w:abstractNum>
-  <w:abstractNum w:abstractNumId="30" w15:restartNumberingAfterBreak="0">
+  <w:abstractNum w:abstractNumId="31" w15:restartNumberingAfterBreak="0">
     <w:nsid w:val="7354282D"/>
     <w:multiLevelType w:val="hybridMultilevel"/>
     <w:tmpl w:val="044047D6"/>
@@ -23900,7 +24559,7 @@
       </w:rPr>
     </w:lvl>
   </w:abstractNum>
-  <w:abstractNum w:abstractNumId="31" w15:restartNumberingAfterBreak="0">
+  <w:abstractNum w:abstractNumId="32" w15:restartNumberingAfterBreak="0">
     <w:nsid w:val="748B533D"/>
     <w:multiLevelType w:val="hybridMultilevel"/>
     <w:tmpl w:val="25767342"/>
@@ -23986,7 +24645,7 @@
       </w:pPr>
     </w:lvl>
   </w:abstractNum>
-  <w:abstractNum w:abstractNumId="32" w15:restartNumberingAfterBreak="0">
+  <w:abstractNum w:abstractNumId="33" w15:restartNumberingAfterBreak="0">
     <w:nsid w:val="77001A62"/>
     <w:multiLevelType w:val="multilevel"/>
     <w:tmpl w:val="D2E42878"/>
@@ -24136,103 +24795,106 @@
     </w:lvl>
   </w:abstractNum>
   <w:num w:numId="1" w16cid:durableId="1878273979">
-    <w:abstractNumId w:val="1"/>
+    <w:abstractNumId w:val="2"/>
   </w:num>
   <w:num w:numId="2" w16cid:durableId="1036081442">
-    <w:abstractNumId w:val="29"/>
+    <w:abstractNumId w:val="30"/>
   </w:num>
   <w:num w:numId="3" w16cid:durableId="1731415428">
-    <w:abstractNumId w:val="7"/>
+    <w:abstractNumId w:val="8"/>
   </w:num>
   <w:num w:numId="4" w16cid:durableId="791747964">
-    <w:abstractNumId w:val="11"/>
+    <w:abstractNumId w:val="12"/>
   </w:num>
   <w:num w:numId="5" w16cid:durableId="435372956">
-    <w:abstractNumId w:val="14"/>
+    <w:abstractNumId w:val="15"/>
   </w:num>
   <w:num w:numId="6" w16cid:durableId="1593394583">
-    <w:abstractNumId w:val="22"/>
+    <w:abstractNumId w:val="23"/>
   </w:num>
   <w:num w:numId="7" w16cid:durableId="313339471">
-    <w:abstractNumId w:val="16"/>
+    <w:abstractNumId w:val="17"/>
   </w:num>
   <w:num w:numId="8" w16cid:durableId="1120758542">
-    <w:abstractNumId w:val="26"/>
+    <w:abstractNumId w:val="27"/>
   </w:num>
   <w:num w:numId="9" w16cid:durableId="213011471">
+    <w:abstractNumId w:val="19"/>
+  </w:num>
+  <w:num w:numId="10" w16cid:durableId="1393383957">
+    <w:abstractNumId w:val="25"/>
+  </w:num>
+  <w:num w:numId="11" w16cid:durableId="1669015762">
+    <w:abstractNumId w:val="21"/>
+  </w:num>
+  <w:num w:numId="12" w16cid:durableId="71702739">
+    <w:abstractNumId w:val="33"/>
+  </w:num>
+  <w:num w:numId="13" w16cid:durableId="452136653">
     <w:abstractNumId w:val="18"/>
   </w:num>
-  <w:num w:numId="10" w16cid:durableId="1393383957">
-    <w:abstractNumId w:val="24"/>
-  </w:num>
-  <w:num w:numId="11" w16cid:durableId="1669015762">
-    <w:abstractNumId w:val="20"/>
-  </w:num>
-  <w:num w:numId="12" w16cid:durableId="71702739">
-    <w:abstractNumId w:val="32"/>
-  </w:num>
-  <w:num w:numId="13" w16cid:durableId="452136653">
-    <w:abstractNumId w:val="17"/>
-  </w:num>
   <w:num w:numId="14" w16cid:durableId="2026009206">
-    <w:abstractNumId w:val="9"/>
+    <w:abstractNumId w:val="10"/>
   </w:num>
   <w:num w:numId="15" w16cid:durableId="1890648443">
     <w:abstractNumId w:val="0"/>
   </w:num>
   <w:num w:numId="16" w16cid:durableId="1989090609">
-    <w:abstractNumId w:val="12"/>
+    <w:abstractNumId w:val="13"/>
   </w:num>
   <w:num w:numId="17" w16cid:durableId="681855780">
-    <w:abstractNumId w:val="2"/>
+    <w:abstractNumId w:val="3"/>
   </w:num>
   <w:num w:numId="18" w16cid:durableId="1656102669">
+    <w:abstractNumId w:val="29"/>
+  </w:num>
+  <w:num w:numId="19" w16cid:durableId="1784107415">
+    <w:abstractNumId w:val="26"/>
+  </w:num>
+  <w:num w:numId="20" w16cid:durableId="1764491630">
+    <w:abstractNumId w:val="6"/>
+  </w:num>
+  <w:num w:numId="21" w16cid:durableId="384110849">
+    <w:abstractNumId w:val="32"/>
+  </w:num>
+  <w:num w:numId="22" w16cid:durableId="1887446361">
+    <w:abstractNumId w:val="31"/>
+  </w:num>
+  <w:num w:numId="23" w16cid:durableId="1176116834">
+    <w:abstractNumId w:val="16"/>
+  </w:num>
+  <w:num w:numId="24" w16cid:durableId="1187715472">
+    <w:abstractNumId w:val="22"/>
+  </w:num>
+  <w:num w:numId="25" w16cid:durableId="1542013303">
+    <w:abstractNumId w:val="9"/>
+  </w:num>
+  <w:num w:numId="26" w16cid:durableId="1354769158">
     <w:abstractNumId w:val="28"/>
   </w:num>
-  <w:num w:numId="19" w16cid:durableId="1784107415">
-    <w:abstractNumId w:val="25"/>
+  <w:num w:numId="27" w16cid:durableId="815680010">
+    <w:abstractNumId w:val="11"/>
   </w:num>
-  <w:num w:numId="20" w16cid:durableId="1764491630">
+  <w:num w:numId="28" w16cid:durableId="1789470864">
+    <w:abstractNumId w:val="20"/>
+  </w:num>
+  <w:num w:numId="29" w16cid:durableId="511802977">
     <w:abstractNumId w:val="5"/>
   </w:num>
-  <w:num w:numId="21" w16cid:durableId="384110849">
-    <w:abstractNumId w:val="31"/>
-  </w:num>
-  <w:num w:numId="22" w16cid:durableId="1887446361">
-    <w:abstractNumId w:val="30"/>
-  </w:num>
-  <w:num w:numId="23" w16cid:durableId="1176116834">
-    <w:abstractNumId w:val="15"/>
-  </w:num>
-  <w:num w:numId="24" w16cid:durableId="1187715472">
-    <w:abstractNumId w:val="21"/>
-  </w:num>
-  <w:num w:numId="25" w16cid:durableId="1542013303">
-    <w:abstractNumId w:val="8"/>
-  </w:num>
-  <w:num w:numId="26" w16cid:durableId="1354769158">
-    <w:abstractNumId w:val="27"/>
-  </w:num>
-  <w:num w:numId="27" w16cid:durableId="815680010">
-    <w:abstractNumId w:val="10"/>
-  </w:num>
-  <w:num w:numId="28" w16cid:durableId="1789470864">
-    <w:abstractNumId w:val="19"/>
-  </w:num>
-  <w:num w:numId="29" w16cid:durableId="511802977">
+  <w:num w:numId="30" w16cid:durableId="1509250037">
     <w:abstractNumId w:val="4"/>
   </w:num>
-  <w:num w:numId="30" w16cid:durableId="1509250037">
-    <w:abstractNumId w:val="3"/>
-  </w:num>
   <w:num w:numId="31" w16cid:durableId="783814483">
-    <w:abstractNumId w:val="13"/>
+    <w:abstractNumId w:val="14"/>
   </w:num>
   <w:num w:numId="32" w16cid:durableId="491259180">
-    <w:abstractNumId w:val="6"/>
+    <w:abstractNumId w:val="7"/>
   </w:num>
   <w:num w:numId="33" w16cid:durableId="546262896">
-    <w:abstractNumId w:val="23"/>
+    <w:abstractNumId w:val="24"/>
+  </w:num>
+  <w:num w:numId="34" w16cid:durableId="763115736">
+    <w:abstractNumId w:val="1"/>
   </w:num>
 </w:numbering>
 </file>
@@ -24864,6 +25526,18 @@
       <w:u w:val="single"/>
     </w:rPr>
   </w:style>
+  <w:style w:type="character" w:styleId="UnresolvedMention">
+    <w:name w:val="Unresolved Mention"/>
+    <w:basedOn w:val="DefaultParagraphFont"/>
+    <w:uiPriority w:val="99"/>
+    <w:semiHidden/>
+    <w:unhideWhenUsed/>
+    <w:rsid w:val="008811EF"/>
+    <w:rPr>
+      <w:color w:val="605E5C"/>
+      <w:shd w:val="clear" w:color="auto" w:fill="E1DFDD"/>
+    </w:rPr>
+  </w:style>
 </w:styles>
 </file>
 

</xml_diff>